<commit_message>
Se borraron los avances anteriores
</commit_message>
<xml_diff>
--- a/documentacion/reporte final.docx
+++ b/documentacion/reporte final.docx
@@ -9,19 +9,11 @@
           <w:lang w:val="es-ES"/>
         </w:rPr>
       </w:pPr>
-      <w:proofErr w:type="spellStart"/>
-      <w:r>
-        <w:rPr>
-          <w:lang w:val="es-ES"/>
-        </w:rPr>
-        <w:t>Descripcion</w:t>
-      </w:r>
-      <w:proofErr w:type="spellEnd"/>
-      <w:r>
-        <w:rPr>
-          <w:lang w:val="es-ES"/>
-        </w:rPr>
-        <w:t xml:space="preserve"> del Proyecto</w:t>
+      <w:r>
+        <w:rPr>
+          <w:lang w:val="es-ES"/>
+        </w:rPr>
+        <w:t>Descripcion del Proyecto</w:t>
       </w:r>
     </w:p>
     <w:p>
@@ -94,77 +86,7 @@
         <w:rPr>
           <w:lang w:val="es-ES"/>
         </w:rPr>
-        <w:t>El alcance está definido en que utilizará estructuras básicas de control (</w:t>
-      </w:r>
-      <w:proofErr w:type="spellStart"/>
-      <w:r>
-        <w:rPr>
-          <w:lang w:val="es-ES"/>
-        </w:rPr>
-        <w:t>if’s</w:t>
-      </w:r>
-      <w:proofErr w:type="spellEnd"/>
-      <w:r>
-        <w:rPr>
-          <w:lang w:val="es-ES"/>
-        </w:rPr>
-        <w:t xml:space="preserve">, </w:t>
-      </w:r>
-      <w:proofErr w:type="spellStart"/>
-      <w:r>
-        <w:rPr>
-          <w:lang w:val="es-ES"/>
-        </w:rPr>
-        <w:t>for’s</w:t>
-      </w:r>
-      <w:proofErr w:type="spellEnd"/>
-      <w:r>
-        <w:rPr>
-          <w:lang w:val="es-ES"/>
-        </w:rPr>
-        <w:t xml:space="preserve">, </w:t>
-      </w:r>
-      <w:proofErr w:type="spellStart"/>
-      <w:r>
-        <w:rPr>
-          <w:lang w:val="es-ES"/>
-        </w:rPr>
-        <w:t>while’s</w:t>
-      </w:r>
-      <w:proofErr w:type="spellEnd"/>
-      <w:r>
-        <w:rPr>
-          <w:lang w:val="es-ES"/>
-        </w:rPr>
-        <w:t>) junto con operaciones básicas y el uso de módulos o funciones para poder programar en bloques gráficos sencillos para finalmente bajar el código y ejecutar para sacar un archivo .</w:t>
-      </w:r>
-      <w:proofErr w:type="spellStart"/>
-      <w:r>
-        <w:rPr>
-          <w:lang w:val="es-ES"/>
-        </w:rPr>
-        <w:t>wav</w:t>
-      </w:r>
-      <w:proofErr w:type="spellEnd"/>
-      <w:r>
-        <w:rPr>
-          <w:lang w:val="es-ES"/>
-        </w:rPr>
-        <w:t xml:space="preserve"> que representa los </w:t>
-      </w:r>
-      <w:proofErr w:type="spellStart"/>
-      <w:r>
-        <w:rPr>
-          <w:lang w:val="es-ES"/>
-        </w:rPr>
-        <w:t>plays</w:t>
-      </w:r>
-      <w:proofErr w:type="spellEnd"/>
-      <w:r>
-        <w:rPr>
-          <w:lang w:val="es-ES"/>
-        </w:rPr>
-        <w:t xml:space="preserve"> que ingresó el usuario en el orden en que los programó y se ejecutaron de acuerdo a la visión lógica del mismo. Es un lenguaje con operaciones básicas que permiten analizar un diseño lógico sencillo mediante la salida de notas para poder componer melodías de un solo instrumento.</w:t>
+        <w:t>El alcance está definido en que utilizará estructuras básicas de control (if’s, for’s, while’s) junto con operaciones básicas y el uso de módulos o funciones para poder programar en bloques gráficos sencillos para finalmente bajar el código y ejecutar para sacar un archivo .wav que representa los plays que ingresó el usuario en el orden en que los programó y se ejecutaron de acuerdo a la visión lógica del mismo. Es un lenguaje con operaciones básicas que permiten analizar un diseño lógico sencillo mediante la salida de notas para poder componer melodías de un solo instrumento.</w:t>
       </w:r>
     </w:p>
     <w:p>
@@ -207,55 +129,7 @@
           <w:color w:val="000000" w:themeColor="text1"/>
           <w:lang w:val="es-ES"/>
         </w:rPr>
-        <w:t xml:space="preserve">El requerimiento principal es que sea un lenguaje que pueda ser escrito mediante una interfaz gráfica y que a través de la compilación se puedan respetar los estatutos básicos de un lenguaje y al mismo tiempo produzca música como salida. Por lo que el requerimiento es que a través de una interfaz gráfica pasemos a una sintaxis particular en un archivo de texto que el usuario puede escribir directamente si quiere esa libertad, para finalmente compilar todo esto utilizando </w:t>
-      </w:r>
-      <w:proofErr w:type="spellStart"/>
-      <w:r>
-        <w:rPr>
-          <w:color w:val="000000" w:themeColor="text1"/>
-          <w:lang w:val="es-ES"/>
-        </w:rPr>
-        <w:t>python</w:t>
-      </w:r>
-      <w:proofErr w:type="spellEnd"/>
-      <w:r>
-        <w:rPr>
-          <w:color w:val="000000" w:themeColor="text1"/>
-          <w:lang w:val="es-ES"/>
-        </w:rPr>
-        <w:t xml:space="preserve"> como maquina virtual que lee y ejecuta los </w:t>
-      </w:r>
-      <w:proofErr w:type="spellStart"/>
-      <w:r>
-        <w:rPr>
-          <w:color w:val="000000" w:themeColor="text1"/>
-          <w:lang w:val="es-ES"/>
-        </w:rPr>
-        <w:t>cuadruplos</w:t>
-      </w:r>
-      <w:proofErr w:type="spellEnd"/>
-      <w:r>
-        <w:rPr>
-          <w:color w:val="000000" w:themeColor="text1"/>
-          <w:lang w:val="es-ES"/>
-        </w:rPr>
-        <w:t xml:space="preserve"> generados al </w:t>
-      </w:r>
-      <w:proofErr w:type="spellStart"/>
-      <w:r>
-        <w:rPr>
-          <w:color w:val="000000" w:themeColor="text1"/>
-          <w:lang w:val="es-ES"/>
-        </w:rPr>
-        <w:t>parsear</w:t>
-      </w:r>
-      <w:proofErr w:type="spellEnd"/>
-      <w:r>
-        <w:rPr>
-          <w:color w:val="000000" w:themeColor="text1"/>
-          <w:lang w:val="es-ES"/>
-        </w:rPr>
-        <w:t xml:space="preserve"> el lenguaje.</w:t>
+        <w:t>El requerimiento principal es que sea un lenguaje que pueda ser escrito mediante una interfaz gráfica y que a través de la compilación se puedan respetar los estatutos básicos de un lenguaje y al mismo tiempo produzca música como salida. Por lo que el requerimiento es que a través de una interfaz gráfica pasemos a una sintaxis particular en un archivo de texto que el usuario puede escribir directamente si quiere esa libertad, para finalmente compilar todo esto utilizando python como maquina virtual que lee y ejecuta los cuadruplos generados al parsear el lenguaje.</w:t>
       </w:r>
     </w:p>
     <w:p>
@@ -279,8 +153,6 @@
         </w:rPr>
         <w:t xml:space="preserve"> uso son los definidos en el diagrama:</w:t>
       </w:r>
-      <w:bookmarkStart w:id="0" w:name="_GoBack"/>
-      <w:bookmarkEnd w:id="0"/>
     </w:p>
     <w:p>
       <w:pPr>
@@ -337,6 +209,54 @@
           </wp:inline>
         </w:drawing>
       </w:r>
+    </w:p>
+    <w:p>
+      <w:pPr>
+        <w:rPr>
+          <w:color w:val="000000" w:themeColor="text1"/>
+          <w:lang w:val="es-ES"/>
+        </w:rPr>
+      </w:pPr>
+    </w:p>
+    <w:p>
+      <w:pPr>
+        <w:rPr>
+          <w:color w:val="000000" w:themeColor="text1"/>
+          <w:lang w:val="es-ES"/>
+        </w:rPr>
+      </w:pPr>
+      <w:r>
+        <w:rPr>
+          <w:color w:val="000000" w:themeColor="text1"/>
+          <w:lang w:val="es-ES"/>
+        </w:rPr>
+        <w:t>Aquí podemos ver que la compilación puede ser exitosa mediante el flujo de blockly -&gt; archivo.txt -&gt; terminal</w:t>
+      </w:r>
+      <w:r>
+        <w:rPr>
+          <w:color w:val="000000" w:themeColor="text1"/>
+          <w:lang w:val="es-ES"/>
+        </w:rPr>
+        <w:t xml:space="preserve"> para finalmente ver lo que se despliega en consola y el archivo .wav que se genera si es que se incluyen plays. El flujo alterno en una compilación exitosa es brincarse blockly e ir directo a escribir en nuestro lenguaje al archivo.txt -&gt; terminal para que genere los outputs en consola y el .wav según sea el caso. Todos los errores de compilación existirán hasta el momento en el que se utilice la consola, blockly solo está para que la programación sea más dinámica y sencilla. Los errores pueden ir desde léxico (palabras que no acepta), sintaxis (reglas específicas de escribir), semántica (acciones que corresponden a ciertos tipos de datos), hasta ejecución (divisiones entre 0, índices fuera de rango etc.).</w:t>
+      </w:r>
+    </w:p>
+    <w:p>
+      <w:pPr>
+        <w:rPr>
+          <w:color w:val="000000" w:themeColor="text1"/>
+          <w:lang w:val="es-ES"/>
+        </w:rPr>
+      </w:pPr>
+    </w:p>
+    <w:p>
+      <w:pPr>
+        <w:rPr>
+          <w:color w:val="000000" w:themeColor="text1"/>
+          <w:lang w:val="es-ES"/>
+        </w:rPr>
+      </w:pPr>
+      <w:bookmarkStart w:id="0" w:name="_GoBack"/>
+      <w:bookmarkEnd w:id="0"/>
     </w:p>
     <w:p>
       <w:pPr>

</xml_diff>

<commit_message>
modificaciones en la prueba final
</commit_message>
<xml_diff>
--- a/documentacion/reporte final.docx
+++ b/documentacion/reporte final.docx
@@ -1,6 +1,6 @@
 
 <file path=word/document.xml><?xml version="1.0" encoding="utf-8"?>
-<w:document xmlns:wpc="http://schemas.microsoft.com/office/word/2010/wordprocessingCanvas" xmlns:mo="http://schemas.microsoft.com/office/mac/office/2008/main" xmlns:mc="http://schemas.openxmlformats.org/markup-compatibility/2006" xmlns:mv="urn:schemas-microsoft-com:mac:vml" xmlns:o="urn:schemas-microsoft-com:office:office" xmlns:r="http://schemas.openxmlformats.org/officeDocument/2006/relationships" xmlns:m="http://schemas.openxmlformats.org/officeDocument/2006/math" xmlns:v="urn:schemas-microsoft-com:vml" xmlns:wp14="http://schemas.microsoft.com/office/word/2010/wordprocessingDrawing" xmlns:wp="http://schemas.openxmlformats.org/drawingml/2006/wordprocessingDrawing" xmlns:w10="urn:schemas-microsoft-com:office:word" xmlns:w="http://schemas.openxmlformats.org/wordprocessingml/2006/main" xmlns:w14="http://schemas.microsoft.com/office/word/2010/wordml" xmlns:wpg="http://schemas.microsoft.com/office/word/2010/wordprocessingGroup" xmlns:wpi="http://schemas.microsoft.com/office/word/2010/wordprocessingInk" xmlns:wne="http://schemas.microsoft.com/office/word/2006/wordml" xmlns:wps="http://schemas.microsoft.com/office/word/2010/wordprocessingShape" mc:Ignorable="w14 wp14">
+<w:document xmlns:wpc="http://schemas.microsoft.com/office/word/2010/wordprocessingCanvas" xmlns:mo="http://schemas.microsoft.com/office/mac/office/2008/main" xmlns:mc="http://schemas.openxmlformats.org/markup-compatibility/2006" xmlns:mv="urn:schemas-microsoft-com:mac:vml" xmlns:o="urn:schemas-microsoft-com:office:office" xmlns:r="http://schemas.openxmlformats.org/officeDocument/2006/relationships" xmlns:m="http://schemas.openxmlformats.org/officeDocument/2006/math" xmlns:v="urn:schemas-microsoft-com:vml" xmlns:wp14="http://schemas.microsoft.com/office/word/2010/wordprocessingDrawing" xmlns:wp="http://schemas.openxmlformats.org/drawingml/2006/wordprocessingDrawing" xmlns:w10="urn:schemas-microsoft-com:office:word" xmlns:w="http://schemas.openxmlformats.org/wordprocessingml/2006/main" xmlns:w14="http://schemas.microsoft.com/office/word/2010/wordml" xmlns:w15="http://schemas.microsoft.com/office/word/2012/wordml" xmlns:wpg="http://schemas.microsoft.com/office/word/2010/wordprocessingGroup" xmlns:wpi="http://schemas.microsoft.com/office/word/2010/wordprocessingInk" xmlns:wne="http://schemas.microsoft.com/office/word/2006/wordml" xmlns:wps="http://schemas.microsoft.com/office/word/2010/wordprocessingShape" mc:Ignorable="w14 w15 wp14">
   <w:body>
     <w:sdt>
       <w:sdtPr>
@@ -70,14 +70,14 @@
                               </a:ln>
                               <a:extLst>
                                 <a:ext uri="{909E8E84-426E-40dd-AFC4-6F175D3DCCD1}">
-                                  <a14:hiddenFill xmlns:a14="http://schemas.microsoft.com/office/drawing/2010/main">
+                                  <a14:hiddenFill xmlns:a14="http://schemas.microsoft.com/office/drawing/2010/main" xmlns:w="http://schemas.openxmlformats.org/wordprocessingml/2006/main" xmlns:w10="urn:schemas-microsoft-com:office:word" xmlns:v="urn:schemas-microsoft-com:vml" xmlns:o="urn:schemas-microsoft-com:office:office" xmlns="">
                                     <a:solidFill>
                                       <a:srgbClr val="FFFFFF"/>
                                     </a:solidFill>
                                   </a14:hiddenFill>
                                 </a:ext>
                                 <a:ext uri="{91240B29-F687-4f45-9708-019B960494DF}">
-                                  <a14:hiddenLine xmlns:a14="http://schemas.microsoft.com/office/drawing/2010/main" w="9525">
+                                  <a14:hiddenLine xmlns:a14="http://schemas.microsoft.com/office/drawing/2010/main" xmlns:w="http://schemas.openxmlformats.org/wordprocessingml/2006/main" xmlns:w10="urn:schemas-microsoft-com:office:word" xmlns:v="urn:schemas-microsoft-com:vml" xmlns:o="urn:schemas-microsoft-com:office:office" xmlns="" w="9525">
                                     <a:solidFill>
                                       <a:srgbClr val="808080"/>
                                     </a:solidFill>
@@ -138,14 +138,14 @@
                               </a:ln>
                               <a:extLst>
                                 <a:ext uri="{909E8E84-426E-40dd-AFC4-6F175D3DCCD1}">
-                                  <a14:hiddenFill xmlns:a14="http://schemas.microsoft.com/office/drawing/2010/main">
+                                  <a14:hiddenFill xmlns:a14="http://schemas.microsoft.com/office/drawing/2010/main" xmlns:w="http://schemas.openxmlformats.org/wordprocessingml/2006/main" xmlns:w10="urn:schemas-microsoft-com:office:word" xmlns:v="urn:schemas-microsoft-com:vml" xmlns:o="urn:schemas-microsoft-com:office:office" xmlns="">
                                     <a:solidFill>
                                       <a:srgbClr val="FFFFFF"/>
                                     </a:solidFill>
                                   </a14:hiddenFill>
                                 </a:ext>
                                 <a:ext uri="{91240B29-F687-4f45-9708-019B960494DF}">
-                                  <a14:hiddenLine xmlns:a14="http://schemas.microsoft.com/office/drawing/2010/main" w="9525">
+                                  <a14:hiddenLine xmlns:a14="http://schemas.microsoft.com/office/drawing/2010/main" xmlns:w="http://schemas.openxmlformats.org/wordprocessingml/2006/main" xmlns:w10="urn:schemas-microsoft-com:office:word" xmlns:v="urn:schemas-microsoft-com:vml" xmlns:o="urn:schemas-microsoft-com:office:office" xmlns="" w="9525">
                                     <a:solidFill>
                                       <a:srgbClr val="000000"/>
                                     </a:solidFill>
@@ -208,7 +208,7 @@
                               </a:ln>
                               <a:extLst>
                                 <a:ext uri="{909E8E84-426E-40dd-AFC4-6F175D3DCCD1}">
-                                  <a14:hiddenFill xmlns:a14="http://schemas.microsoft.com/office/drawing/2010/main">
+                                  <a14:hiddenFill xmlns:a14="http://schemas.microsoft.com/office/drawing/2010/main" xmlns:w="http://schemas.openxmlformats.org/wordprocessingml/2006/main" xmlns:w10="urn:schemas-microsoft-com:office:word" xmlns:v="urn:schemas-microsoft-com:vml" xmlns:o="urn:schemas-microsoft-com:office:office" xmlns="">
                                     <a:noFill/>
                                   </a14:hiddenFill>
                                 </a:ext>
@@ -336,14 +336,14 @@
                             </a:ln>
                             <a:extLst>
                               <a:ext uri="{909E8E84-426E-40dd-AFC4-6F175D3DCCD1}">
-                                <a14:hiddenFill xmlns:a14="http://schemas.microsoft.com/office/drawing/2010/main">
+                                <a14:hiddenFill xmlns:a14="http://schemas.microsoft.com/office/drawing/2010/main" xmlns:w="http://schemas.openxmlformats.org/wordprocessingml/2006/main" xmlns:w10="urn:schemas-microsoft-com:office:word" xmlns:v="urn:schemas-microsoft-com:vml" xmlns:o="urn:schemas-microsoft-com:office:office" xmlns="">
                                   <a:solidFill>
                                     <a:srgbClr val="FFFFFF"/>
                                   </a:solidFill>
                                 </a14:hiddenFill>
                               </a:ext>
                               <a:ext uri="{91240B29-F687-4f45-9708-019B960494DF}">
-                                <a14:hiddenLine xmlns:a14="http://schemas.microsoft.com/office/drawing/2010/main" w="9525">
+                                <a14:hiddenLine xmlns:a14="http://schemas.microsoft.com/office/drawing/2010/main" xmlns:w="http://schemas.openxmlformats.org/wordprocessingml/2006/main" xmlns:w10="urn:schemas-microsoft-com:office:word" xmlns:v="urn:schemas-microsoft-com:vml" xmlns:o="urn:schemas-microsoft-com:office:office" xmlns="" w="9525">
                                   <a:solidFill>
                                     <a:srgbClr val="000000"/>
                                   </a:solidFill>
@@ -372,6 +372,7 @@
                                   <w:dataBinding w:prefixMappings="xmlns:ns0='http://schemas.microsoft.com/office/2006/coverPageProps' " w:xpath="/ns0:CoverPageProperties[1]/ns0:CompanyAddress[1]" w:storeItemID="{55AF091B-3C7A-41E3-B477-F2FDAA23CFDA}"/>
                                   <w:text/>
                                 </w:sdtPr>
+                                <w:sdtEndPr/>
                                 <w:sdtContent>
                                   <w:p>
                                     <w:pPr>
@@ -524,7 +525,7 @@
                             <a:effectLst/>
                             <a:extLst>
                               <a:ext uri="{91240B29-F687-4f45-9708-019B960494DF}">
-                                <a14:hiddenLine xmlns:a14="http://schemas.microsoft.com/office/drawing/2010/main" w="19050">
+                                <a14:hiddenLine xmlns:a14="http://schemas.microsoft.com/office/drawing/2010/main" xmlns:w="http://schemas.openxmlformats.org/wordprocessingml/2006/main" xmlns:w10="urn:schemas-microsoft-com:office:word" xmlns:v="urn:schemas-microsoft-com:vml" xmlns:o="urn:schemas-microsoft-com:office:office" xmlns="" w="19050">
                                   <a:solidFill>
                                     <a:srgbClr val="4A7EBB"/>
                                   </a:solidFill>
@@ -534,7 +535,7 @@
                                 </a14:hiddenLine>
                               </a:ext>
                               <a:ext uri="{AF507438-7753-43e0-B8FC-AC1667EBCBE1}">
-                                <a14:hiddenEffects xmlns:a14="http://schemas.microsoft.com/office/drawing/2010/main">
+                                <a14:hiddenEffects xmlns:a14="http://schemas.microsoft.com/office/drawing/2010/main" xmlns:w="http://schemas.openxmlformats.org/wordprocessingml/2006/main" xmlns:w10="urn:schemas-microsoft-com:office:word" xmlns:v="urn:schemas-microsoft-com:vml" xmlns:o="urn:schemas-microsoft-com:office:office" xmlns="">
                                   <a:effectLst>
                                     <a:outerShdw blurRad="63500" dist="26940" dir="5400000" algn="ctr" rotWithShape="0">
                                       <a:srgbClr val="000000">
@@ -632,7 +633,7 @@
                               </a:ln>
                               <a:extLst>
                                 <a:ext uri="{909E8E84-426E-40dd-AFC4-6F175D3DCCD1}">
-                                  <a14:hiddenFill xmlns:a14="http://schemas.microsoft.com/office/drawing/2010/main">
+                                  <a14:hiddenFill xmlns:a14="http://schemas.microsoft.com/office/drawing/2010/main" xmlns:w="http://schemas.openxmlformats.org/wordprocessingml/2006/main" xmlns:w10="urn:schemas-microsoft-com:office:word" xmlns:v="urn:schemas-microsoft-com:vml" xmlns:o="urn:schemas-microsoft-com:office:office" xmlns="">
                                     <a:noFill/>
                                   </a14:hiddenFill>
                                 </a:ext>
@@ -664,7 +665,7 @@
                               </a:ln>
                               <a:extLst>
                                 <a:ext uri="{909E8E84-426E-40dd-AFC4-6F175D3DCCD1}">
-                                  <a14:hiddenFill xmlns:a14="http://schemas.microsoft.com/office/drawing/2010/main">
+                                  <a14:hiddenFill xmlns:a14="http://schemas.microsoft.com/office/drawing/2010/main" xmlns:w="http://schemas.openxmlformats.org/wordprocessingml/2006/main" xmlns:w10="urn:schemas-microsoft-com:office:word" xmlns:v="urn:schemas-microsoft-com:vml" xmlns:o="urn:schemas-microsoft-com:office:office" xmlns="">
                                     <a:noFill/>
                                   </a14:hiddenFill>
                                 </a:ext>
@@ -750,14 +751,14 @@
                               </a:ln>
                               <a:extLst>
                                 <a:ext uri="{909E8E84-426E-40dd-AFC4-6F175D3DCCD1}">
-                                  <a14:hiddenFill xmlns:a14="http://schemas.microsoft.com/office/drawing/2010/main">
+                                  <a14:hiddenFill xmlns:a14="http://schemas.microsoft.com/office/drawing/2010/main" xmlns:w="http://schemas.openxmlformats.org/wordprocessingml/2006/main" xmlns:w10="urn:schemas-microsoft-com:office:word" xmlns:v="urn:schemas-microsoft-com:vml" xmlns:o="urn:schemas-microsoft-com:office:office" xmlns="">
                                     <a:solidFill>
                                       <a:srgbClr val="FFFFFF"/>
                                     </a:solidFill>
                                   </a14:hiddenFill>
                                 </a:ext>
                                 <a:ext uri="{91240B29-F687-4f45-9708-019B960494DF}">
-                                  <a14:hiddenLine xmlns:a14="http://schemas.microsoft.com/office/drawing/2010/main" w="9525">
+                                  <a14:hiddenLine xmlns:a14="http://schemas.microsoft.com/office/drawing/2010/main" xmlns:w="http://schemas.openxmlformats.org/wordprocessingml/2006/main" xmlns:w10="urn:schemas-microsoft-com:office:word" xmlns:v="urn:schemas-microsoft-com:vml" xmlns:o="urn:schemas-microsoft-com:office:office" xmlns="" w="9525">
                                     <a:solidFill>
                                       <a:srgbClr val="000000"/>
                                     </a:solidFill>
@@ -817,7 +818,7 @@
                               </a:ln>
                               <a:extLst>
                                 <a:ext uri="{909E8E84-426E-40dd-AFC4-6F175D3DCCD1}">
-                                  <a14:hiddenFill xmlns:a14="http://schemas.microsoft.com/office/drawing/2010/main">
+                                  <a14:hiddenFill xmlns:a14="http://schemas.microsoft.com/office/drawing/2010/main" xmlns:w="http://schemas.openxmlformats.org/wordprocessingml/2006/main" xmlns:w10="urn:schemas-microsoft-com:office:word" xmlns:v="urn:schemas-microsoft-com:vml" xmlns:o="urn:schemas-microsoft-com:office:office" xmlns="">
                                     <a:noFill/>
                                   </a14:hiddenFill>
                                 </a:ext>
@@ -844,14 +845,14 @@
                               </a:ln>
                               <a:extLst>
                                 <a:ext uri="{909E8E84-426E-40dd-AFC4-6F175D3DCCD1}">
-                                  <a14:hiddenFill xmlns:a14="http://schemas.microsoft.com/office/drawing/2010/main">
+                                  <a14:hiddenFill xmlns:a14="http://schemas.microsoft.com/office/drawing/2010/main" xmlns:w="http://schemas.openxmlformats.org/wordprocessingml/2006/main" xmlns:w10="urn:schemas-microsoft-com:office:word" xmlns:v="urn:schemas-microsoft-com:vml" xmlns:o="urn:schemas-microsoft-com:office:office" xmlns="">
                                     <a:solidFill>
                                       <a:srgbClr val="FFFFFF"/>
                                     </a:solidFill>
                                   </a14:hiddenFill>
                                 </a:ext>
                                 <a:ext uri="{91240B29-F687-4f45-9708-019B960494DF}">
-                                  <a14:hiddenLine xmlns:a14="http://schemas.microsoft.com/office/drawing/2010/main" w="9525">
+                                  <a14:hiddenLine xmlns:a14="http://schemas.microsoft.com/office/drawing/2010/main" xmlns:w="http://schemas.openxmlformats.org/wordprocessingml/2006/main" xmlns:w10="urn:schemas-microsoft-com:office:word" xmlns:v="urn:schemas-microsoft-com:vml" xmlns:o="urn:schemas-microsoft-com:office:office" xmlns="" w="9525">
                                     <a:solidFill>
                                       <a:srgbClr val="000000"/>
                                     </a:solidFill>
@@ -1015,14 +1016,14 @@
                             </a:ln>
                             <a:extLst>
                               <a:ext uri="{909E8E84-426E-40dd-AFC4-6F175D3DCCD1}">
-                                <a14:hiddenFill xmlns:a14="http://schemas.microsoft.com/office/drawing/2010/main">
+                                <a14:hiddenFill xmlns:a14="http://schemas.microsoft.com/office/drawing/2010/main" xmlns:w="http://schemas.openxmlformats.org/wordprocessingml/2006/main" xmlns:w10="urn:schemas-microsoft-com:office:word" xmlns:v="urn:schemas-microsoft-com:vml" xmlns:o="urn:schemas-microsoft-com:office:office" xmlns="">
                                   <a:solidFill>
                                     <a:srgbClr val="FFFFFF"/>
                                   </a:solidFill>
                                 </a14:hiddenFill>
                               </a:ext>
                               <a:ext uri="{91240B29-F687-4f45-9708-019B960494DF}">
-                                <a14:hiddenLine xmlns:a14="http://schemas.microsoft.com/office/drawing/2010/main" w="9525">
+                                <a14:hiddenLine xmlns:a14="http://schemas.microsoft.com/office/drawing/2010/main" xmlns:w="http://schemas.openxmlformats.org/wordprocessingml/2006/main" xmlns:w10="urn:schemas-microsoft-com:office:word" xmlns:v="urn:schemas-microsoft-com:vml" xmlns:o="urn:schemas-microsoft-com:office:office" xmlns="" w="9525">
                                   <a:solidFill>
                                     <a:srgbClr val="000000"/>
                                   </a:solidFill>
@@ -1231,14 +1232,14 @@
                             </a:ln>
                             <a:extLst>
                               <a:ext uri="{909E8E84-426E-40dd-AFC4-6F175D3DCCD1}">
-                                <a14:hiddenFill xmlns:a14="http://schemas.microsoft.com/office/drawing/2010/main">
+                                <a14:hiddenFill xmlns:a14="http://schemas.microsoft.com/office/drawing/2010/main" xmlns:w="http://schemas.openxmlformats.org/wordprocessingml/2006/main" xmlns:w10="urn:schemas-microsoft-com:office:word" xmlns:v="urn:schemas-microsoft-com:vml" xmlns:o="urn:schemas-microsoft-com:office:office" xmlns="">
                                   <a:solidFill>
                                     <a:srgbClr val="FFFFFF"/>
                                   </a:solidFill>
                                 </a14:hiddenFill>
                               </a:ext>
                               <a:ext uri="{91240B29-F687-4f45-9708-019B960494DF}">
-                                <a14:hiddenLine xmlns:a14="http://schemas.microsoft.com/office/drawing/2010/main" w="9525">
+                                <a14:hiddenLine xmlns:a14="http://schemas.microsoft.com/office/drawing/2010/main" xmlns:w="http://schemas.openxmlformats.org/wordprocessingml/2006/main" xmlns:w10="urn:schemas-microsoft-com:office:word" xmlns:v="urn:schemas-microsoft-com:vml" xmlns:o="urn:schemas-microsoft-com:office:office" xmlns="" w="9525">
                                   <a:solidFill>
                                     <a:srgbClr val="000000"/>
                                   </a:solidFill>
@@ -1265,6 +1266,7 @@
                                   <w:dataBinding w:prefixMappings="xmlns:ns0='http://purl.org/dc/elements/1.1/' xmlns:ns1='http://schemas.openxmlformats.org/package/2006/metadata/core-properties' " w:xpath="/ns1:coreProperties[1]/ns0:title[1]" w:storeItemID="{6C3C8BC8-F283-45AE-878A-BAB7291924A1}"/>
                                   <w:text/>
                                 </w:sdtPr>
+                                <w:sdtEndPr/>
                                 <w:sdtContent>
                                   <w:p>
                                     <w:pPr>
@@ -1302,6 +1304,7 @@
                                   <w:dataBinding w:prefixMappings="xmlns:ns0='http://purl.org/dc/elements/1.1/' xmlns:ns1='http://schemas.openxmlformats.org/package/2006/metadata/core-properties' " w:xpath="/ns1:coreProperties[1]/ns0:creator[1]" w:storeItemID="{6C3C8BC8-F283-45AE-878A-BAB7291924A1}"/>
                                   <w:text/>
                                 </w:sdtPr>
+                                <w:sdtEndPr/>
                                 <w:sdtContent>
                                   <w:p>
                                     <w:pPr>
@@ -1320,7 +1323,7 @@
                                         <w:sz w:val="40"/>
                                         <w:szCs w:val="40"/>
                                       </w:rPr>
-                                      <w:t>Roberto Adrián Martínez Osuna A01190757</w:t>
+                                      <w:t>Iker Arbulu Lozano A01190690</w:t>
                                     </w:r>
                                   </w:p>
                                 </w:sdtContent>
@@ -1339,6 +1342,7 @@
                                   <w:dataBinding w:prefixMappings="xmlns:ns0='http://purl.org/dc/elements/1.1/' xmlns:ns1='http://schemas.openxmlformats.org/package/2006/metadata/core-properties' " w:xpath="/ns1:coreProperties[1]/ns0:creator[1]" w:storeItemID="{6C3C8BC8-F283-45AE-878A-BAB7291924A1}"/>
                                   <w:text/>
                                 </w:sdtPr>
+                                <w:sdtEndPr/>
                                 <w:sdtContent>
                                   <w:p>
                                     <w:pPr>
@@ -1357,7 +1361,7 @@
                                         <w:sz w:val="40"/>
                                         <w:szCs w:val="40"/>
                                       </w:rPr>
-                                      <w:t>Roberto Adrián Martínez Osuna A01190757</w:t>
+                                      <w:t>Iker Arbulu Lozano A01190690</w:t>
                                     </w:r>
                                   </w:p>
                                 </w:sdtContent>
@@ -1382,6 +1386,7 @@
                                   <w:dataBinding w:prefixMappings="xmlns:ns0='http://schemas.microsoft.com/office/2006/coverPageProps' " w:xpath="/ns0:CoverPageProperties[1]/ns0:Abstract[1]" w:storeItemID="{55AF091B-3C7A-41E3-B477-F2FDAA23CFDA}"/>
                                   <w:text/>
                                 </w:sdtPr>
+                                <w:sdtEndPr/>
                                 <w:sdtContent>
                                   <w:p>
                                     <w:pPr>
@@ -1420,7 +1425,7 @@
               </mc:Choice>
               <mc:Fallback>
                 <w:pict>
-                  <v:rect id="_x0000_s1036" style="position:absolute;margin-left:33.85pt;margin-top:392.4pt;width:464.4pt;height:138.6pt;z-index:251661312;visibility:visible;mso-wrap-style:square;mso-width-percent:0;mso-height-percent:0;mso-wrap-distance-left:9pt;mso-wrap-distance-top:0;mso-wrap-distance-right:9pt;mso-wrap-distance-bottom:0;mso-position-horizontal:absolute;mso-position-horizontal-relative:page;mso-position-vertical:absolute;mso-position-vertical-relative:page;mso-width-percent:0;mso-height-percent:0;mso-width-relative:page;mso-height-relative:page;v-text-anchor:top" o:gfxdata="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" filled="f" stroked="f">
+                  <v:rect w14:anchorId="30E2A53B" id="_x0000_s1036" style="position:absolute;margin-left:33.85pt;margin-top:392.4pt;width:464.4pt;height:138.6pt;z-index:251661312;visibility:visible;mso-wrap-style:square;mso-width-percent:0;mso-height-percent:0;mso-wrap-distance-left:9pt;mso-wrap-distance-top:0;mso-wrap-distance-right:9pt;mso-wrap-distance-bottom:0;mso-position-horizontal:absolute;mso-position-horizontal-relative:page;mso-position-vertical:absolute;mso-position-vertical-relative:page;mso-width-percent:0;mso-height-percent:0;mso-width-relative:page;mso-height-relative:page;v-text-anchor:top" o:gfxdata="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" filled="f" stroked="f">
                     <v:textbox>
                       <w:txbxContent>
                         <w:sdt>
@@ -1437,6 +1442,7 @@
                             <w:dataBinding w:prefixMappings="xmlns:ns0='http://purl.org/dc/elements/1.1/' xmlns:ns1='http://schemas.openxmlformats.org/package/2006/metadata/core-properties' " w:xpath="/ns1:coreProperties[1]/ns0:title[1]" w:storeItemID="{6C3C8BC8-F283-45AE-878A-BAB7291924A1}"/>
                             <w:text/>
                           </w:sdtPr>
+                          <w:sdtEndPr/>
                           <w:sdtContent>
                             <w:p>
                               <w:pPr>
@@ -1474,6 +1480,7 @@
                             <w:dataBinding w:prefixMappings="xmlns:ns0='http://purl.org/dc/elements/1.1/' xmlns:ns1='http://schemas.openxmlformats.org/package/2006/metadata/core-properties' " w:xpath="/ns1:coreProperties[1]/ns0:creator[1]" w:storeItemID="{6C3C8BC8-F283-45AE-878A-BAB7291924A1}"/>
                             <w:text/>
                           </w:sdtPr>
+                          <w:sdtEndPr/>
                           <w:sdtContent>
                             <w:p>
                               <w:pPr>
@@ -1492,7 +1499,7 @@
                                   <w:sz w:val="40"/>
                                   <w:szCs w:val="40"/>
                                 </w:rPr>
-                                <w:t>Roberto Adrián Martínez Osuna A01190757</w:t>
+                                <w:t>Iker Arbulu Lozano A01190690</w:t>
                               </w:r>
                             </w:p>
                           </w:sdtContent>
@@ -1511,6 +1518,7 @@
                             <w:dataBinding w:prefixMappings="xmlns:ns0='http://purl.org/dc/elements/1.1/' xmlns:ns1='http://schemas.openxmlformats.org/package/2006/metadata/core-properties' " w:xpath="/ns1:coreProperties[1]/ns0:creator[1]" w:storeItemID="{6C3C8BC8-F283-45AE-878A-BAB7291924A1}"/>
                             <w:text/>
                           </w:sdtPr>
+                          <w:sdtEndPr/>
                           <w:sdtContent>
                             <w:p>
                               <w:pPr>
@@ -1529,7 +1537,7 @@
                                   <w:sz w:val="40"/>
                                   <w:szCs w:val="40"/>
                                 </w:rPr>
-                                <w:t>Roberto Adrián Martínez Osuna A01190757</w:t>
+                                <w:t>Iker Arbulu Lozano A01190690</w:t>
                               </w:r>
                             </w:p>
                           </w:sdtContent>
@@ -1554,6 +1562,7 @@
                             <w:dataBinding w:prefixMappings="xmlns:ns0='http://schemas.microsoft.com/office/2006/coverPageProps' " w:xpath="/ns0:CoverPageProperties[1]/ns0:Abstract[1]" w:storeItemID="{55AF091B-3C7A-41E3-B477-F2FDAA23CFDA}"/>
                             <w:text/>
                           </w:sdtPr>
+                          <w:sdtEndPr/>
                           <w:sdtContent>
                             <w:p>
                               <w:pPr>
@@ -1589,9 +1598,19 @@
             </w:rPr>
             <w:br w:type="page"/>
           </w:r>
+          <w:bookmarkStart w:id="0" w:name="_GoBack"/>
+          <w:bookmarkEnd w:id="0"/>
         </w:p>
         <w:sdt>
           <w:sdtPr>
+            <w:rPr>
+              <w:rFonts w:asciiTheme="minorHAnsi" w:eastAsiaTheme="minorHAnsi" w:hAnsiTheme="minorHAnsi" w:cstheme="minorBidi"/>
+              <w:b w:val="0"/>
+              <w:bCs w:val="0"/>
+              <w:color w:val="auto"/>
+              <w:sz w:val="24"/>
+              <w:szCs w:val="24"/>
+            </w:rPr>
             <w:id w:val="-76129538"/>
             <w:docPartObj>
               <w:docPartGallery w:val="Table of Contents"/>
@@ -1600,11 +1619,7 @@
           </w:sdtPr>
           <w:sdtEndPr>
             <w:rPr>
-              <w:rFonts w:asciiTheme="minorHAnsi" w:eastAsiaTheme="minorHAnsi" w:hAnsiTheme="minorHAnsi" w:cstheme="minorBidi"/>
               <w:noProof/>
-              <w:color w:val="auto"/>
-              <w:sz w:val="24"/>
-              <w:szCs w:val="24"/>
             </w:rPr>
           </w:sdtEndPr>
           <w:sdtContent>
@@ -3388,8 +3403,6 @@
               <w:szCs w:val="15"/>
             </w:rPr>
           </w:pPr>
-          <w:bookmarkStart w:id="0" w:name="_GoBack"/>
-          <w:bookmarkEnd w:id="0"/>
         </w:p>
         <w:p>
           <w:pPr>
@@ -3503,6 +3516,7 @@
         <w:rPr>
           <w:lang w:val="es-ES"/>
         </w:rPr>
+        <w:lastRenderedPageBreak/>
         <w:t>Descripción</w:t>
       </w:r>
       <w:r>
@@ -3531,7 +3545,6 @@
         <w:rPr>
           <w:lang w:val="es-ES"/>
         </w:rPr>
-        <w:lastRenderedPageBreak/>
         <w:t>Propósito, Objetivos y Alcance del Proyecto</w:t>
       </w:r>
       <w:bookmarkEnd w:id="1"/>
@@ -3692,7 +3705,7 @@
                     <pic:cNvPicPr/>
                   </pic:nvPicPr>
                   <pic:blipFill>
-                    <a:blip r:embed="rId10">
+                    <a:blip r:embed="rId9">
                       <a:extLst>
                         <a:ext uri="{28A0092B-C50C-407E-A947-70E740481C1C}">
                           <a14:useLocalDpi xmlns:a14="http://schemas.microsoft.com/office/drawing/2010/main" val="0"/>
@@ -13674,7 +13687,7 @@
                     <pic:cNvPicPr/>
                   </pic:nvPicPr>
                   <pic:blipFill>
-                    <a:blip r:embed="rId11">
+                    <a:blip r:embed="rId10">
                       <a:extLst>
                         <a:ext uri="{28A0092B-C50C-407E-A947-70E740481C1C}">
                           <a14:useLocalDpi xmlns:a14="http://schemas.microsoft.com/office/drawing/2010/main" val="0"/>
@@ -13816,7 +13829,7 @@
                     <pic:cNvPicPr/>
                   </pic:nvPicPr>
                   <pic:blipFill>
-                    <a:blip r:embed="rId11">
+                    <a:blip r:embed="rId10">
                       <a:extLst>
                         <a:ext uri="{28A0092B-C50C-407E-A947-70E740481C1C}">
                           <a14:useLocalDpi xmlns:a14="http://schemas.microsoft.com/office/drawing/2010/main" val="0"/>
@@ -13947,7 +13960,7 @@
                     <pic:cNvPicPr/>
                   </pic:nvPicPr>
                   <pic:blipFill>
-                    <a:blip r:embed="rId11">
+                    <a:blip r:embed="rId10">
                       <a:extLst>
                         <a:ext uri="{28A0092B-C50C-407E-A947-70E740481C1C}">
                           <a14:useLocalDpi xmlns:a14="http://schemas.microsoft.com/office/drawing/2010/main" val="0"/>
@@ -14239,7 +14252,7 @@
                     <pic:cNvPicPr/>
                   </pic:nvPicPr>
                   <pic:blipFill>
-                    <a:blip r:embed="rId12">
+                    <a:blip r:embed="rId11">
                       <a:extLst>
                         <a:ext uri="{28A0092B-C50C-407E-A947-70E740481C1C}">
                           <a14:useLocalDpi xmlns:a14="http://schemas.microsoft.com/office/drawing/2010/main" val="0"/>
@@ -14649,7 +14662,7 @@
                     <pic:cNvPicPr/>
                   </pic:nvPicPr>
                   <pic:blipFill>
-                    <a:blip r:embed="rId13">
+                    <a:blip r:embed="rId12">
                       <a:extLst>
                         <a:ext uri="{28A0092B-C50C-407E-A947-70E740481C1C}">
                           <a14:useLocalDpi xmlns:a14="http://schemas.microsoft.com/office/drawing/2010/main" val="0"/>
@@ -14876,7 +14889,7 @@
                     <pic:cNvPicPr/>
                   </pic:nvPicPr>
                   <pic:blipFill>
-                    <a:blip r:embed="rId11">
+                    <a:blip r:embed="rId10">
                       <a:extLst>
                         <a:ext uri="{28A0092B-C50C-407E-A947-70E740481C1C}">
                           <a14:useLocalDpi xmlns:a14="http://schemas.microsoft.com/office/drawing/2010/main" val="0"/>
@@ -15039,7 +15052,7 @@
                     <pic:cNvPicPr/>
                   </pic:nvPicPr>
                   <pic:blipFill>
-                    <a:blip r:embed="rId11">
+                    <a:blip r:embed="rId10">
                       <a:extLst>
                         <a:ext uri="{28A0092B-C50C-407E-A947-70E740481C1C}">
                           <a14:useLocalDpi xmlns:a14="http://schemas.microsoft.com/office/drawing/2010/main" val="0"/>
@@ -15270,7 +15283,7 @@
                     <pic:cNvPicPr/>
                   </pic:nvPicPr>
                   <pic:blipFill>
-                    <a:blip r:embed="rId11">
+                    <a:blip r:embed="rId10">
                       <a:extLst>
                         <a:ext uri="{28A0092B-C50C-407E-A947-70E740481C1C}">
                           <a14:useLocalDpi xmlns:a14="http://schemas.microsoft.com/office/drawing/2010/main" val="0"/>
@@ -15416,7 +15429,7 @@
                     <pic:cNvPicPr/>
                   </pic:nvPicPr>
                   <pic:blipFill>
-                    <a:blip r:embed="rId11">
+                    <a:blip r:embed="rId10">
                       <a:extLst>
                         <a:ext uri="{28A0092B-C50C-407E-A947-70E740481C1C}">
                           <a14:useLocalDpi xmlns:a14="http://schemas.microsoft.com/office/drawing/2010/main" val="0"/>
@@ -15590,7 +15603,7 @@
                     <pic:cNvPicPr/>
                   </pic:nvPicPr>
                   <pic:blipFill>
-                    <a:blip r:embed="rId14">
+                    <a:blip r:embed="rId13">
                       <a:extLst>
                         <a:ext uri="{28A0092B-C50C-407E-A947-70E740481C1C}">
                           <a14:useLocalDpi xmlns:a14="http://schemas.microsoft.com/office/drawing/2010/main" val="0"/>
@@ -15830,7 +15843,7 @@
                     <pic:cNvPicPr/>
                   </pic:nvPicPr>
                   <pic:blipFill>
-                    <a:blip r:embed="rId15">
+                    <a:blip r:embed="rId14">
                       <a:extLst>
                         <a:ext uri="{28A0092B-C50C-407E-A947-70E740481C1C}">
                           <a14:useLocalDpi xmlns:a14="http://schemas.microsoft.com/office/drawing/2010/main" val="0"/>
@@ -15890,7 +15903,7 @@
                     <pic:cNvPicPr/>
                   </pic:nvPicPr>
                   <pic:blipFill>
-                    <a:blip r:embed="rId16">
+                    <a:blip r:embed="rId15">
                       <a:extLst>
                         <a:ext uri="{28A0092B-C50C-407E-A947-70E740481C1C}">
                           <a14:useLocalDpi xmlns:a14="http://schemas.microsoft.com/office/drawing/2010/main" val="0"/>
@@ -16026,7 +16039,7 @@
                     </pic:cNvPicPr>
                   </pic:nvPicPr>
                   <pic:blipFill>
-                    <a:blip r:embed="rId17">
+                    <a:blip r:embed="rId16">
                       <a:extLst>
                         <a:ext uri="{28A0092B-C50C-407E-A947-70E740481C1C}">
                           <a14:useLocalDpi xmlns:a14="http://schemas.microsoft.com/office/drawing/2010/main" val="0"/>
@@ -16081,7 +16094,7 @@
                     </pic:cNvPicPr>
                   </pic:nvPicPr>
                   <pic:blipFill>
-                    <a:blip r:embed="rId18">
+                    <a:blip r:embed="rId17">
                       <a:extLst>
                         <a:ext uri="{28A0092B-C50C-407E-A947-70E740481C1C}">
                           <a14:useLocalDpi xmlns:a14="http://schemas.microsoft.com/office/drawing/2010/main" val="0"/>
@@ -16151,8 +16164,8 @@
           <w:szCs w:val="15"/>
         </w:rPr>
         <w:sectPr>
-          <w:footerReference w:type="even" r:id="rId19"/>
-          <w:footerReference w:type="default" r:id="rId20"/>
+          <w:footerReference w:type="even" r:id="rId18"/>
+          <w:footerReference w:type="default" r:id="rId19"/>
           <w:pgSz w:w="12240" w:h="15840"/>
           <w:pgMar w:top="1440" w:right="1440" w:bottom="1440" w:left="1440" w:header="708" w:footer="708" w:gutter="0"/>
           <w:cols w:space="708"/>
@@ -25266,7 +25279,7 @@
                     </pic:cNvPicPr>
                   </pic:nvPicPr>
                   <pic:blipFill>
-                    <a:blip r:embed="rId21">
+                    <a:blip r:embed="rId20">
                       <a:extLst>
                         <a:ext uri="{28A0092B-C50C-407E-A947-70E740481C1C}">
                           <a14:useLocalDpi xmlns:a14="http://schemas.microsoft.com/office/drawing/2010/main" val="0"/>
@@ -25327,7 +25340,7 @@
                     </pic:cNvPicPr>
                   </pic:nvPicPr>
                   <pic:blipFill>
-                    <a:blip r:embed="rId22">
+                    <a:blip r:embed="rId21">
                       <a:extLst>
                         <a:ext uri="{28A0092B-C50C-407E-A947-70E740481C1C}">
                           <a14:useLocalDpi xmlns:a14="http://schemas.microsoft.com/office/drawing/2010/main" val="0"/>
@@ -29826,7 +29839,7 @@
                     </pic:cNvPicPr>
                   </pic:nvPicPr>
                   <pic:blipFill>
-                    <a:blip r:embed="rId23">
+                    <a:blip r:embed="rId22">
                       <a:extLst>
                         <a:ext uri="{28A0092B-C50C-407E-A947-70E740481C1C}">
                           <a14:useLocalDpi xmlns:a14="http://schemas.microsoft.com/office/drawing/2010/main" val="0"/>
@@ -29887,7 +29900,7 @@
                     </pic:cNvPicPr>
                   </pic:nvPicPr>
                   <pic:blipFill>
-                    <a:blip r:embed="rId24">
+                    <a:blip r:embed="rId23">
                       <a:extLst>
                         <a:ext uri="{28A0092B-C50C-407E-A947-70E740481C1C}">
                           <a14:useLocalDpi xmlns:a14="http://schemas.microsoft.com/office/drawing/2010/main" val="0"/>
@@ -29949,7 +29962,7 @@
                     </pic:cNvPicPr>
                   </pic:nvPicPr>
                   <pic:blipFill>
-                    <a:blip r:embed="rId25">
+                    <a:blip r:embed="rId24">
                       <a:extLst>
                         <a:ext uri="{28A0092B-C50C-407E-A947-70E740481C1C}">
                           <a14:useLocalDpi xmlns:a14="http://schemas.microsoft.com/office/drawing/2010/main" val="0"/>
@@ -44301,7 +44314,7 @@
                     </pic:cNvPicPr>
                   </pic:nvPicPr>
                   <pic:blipFill>
-                    <a:blip r:embed="rId26">
+                    <a:blip r:embed="rId25">
                       <a:extLst>
                         <a:ext uri="{28A0092B-C50C-407E-A947-70E740481C1C}">
                           <a14:useLocalDpi xmlns:a14="http://schemas.microsoft.com/office/drawing/2010/main" val="0"/>
@@ -44362,7 +44375,7 @@
                     </pic:cNvPicPr>
                   </pic:nvPicPr>
                   <pic:blipFill>
-                    <a:blip r:embed="rId27">
+                    <a:blip r:embed="rId26">
                       <a:extLst>
                         <a:ext uri="{28A0092B-C50C-407E-A947-70E740481C1C}">
                           <a14:useLocalDpi xmlns:a14="http://schemas.microsoft.com/office/drawing/2010/main" val="0"/>
@@ -45865,7 +45878,7 @@
                     </pic:cNvPicPr>
                   </pic:nvPicPr>
                   <pic:blipFill>
-                    <a:blip r:embed="rId28">
+                    <a:blip r:embed="rId27">
                       <a:extLst>
                         <a:ext uri="{28A0092B-C50C-407E-A947-70E740481C1C}">
                           <a14:useLocalDpi xmlns:a14="http://schemas.microsoft.com/office/drawing/2010/main" val="0"/>
@@ -45926,7 +45939,7 @@
                     </pic:cNvPicPr>
                   </pic:nvPicPr>
                   <pic:blipFill>
-                    <a:blip r:embed="rId29">
+                    <a:blip r:embed="rId28">
                       <a:extLst>
                         <a:ext uri="{28A0092B-C50C-407E-A947-70E740481C1C}">
                           <a14:useLocalDpi xmlns:a14="http://schemas.microsoft.com/office/drawing/2010/main" val="0"/>
@@ -63781,7 +63794,7 @@
 </file>
 
 <file path=word/endnotes.xml><?xml version="1.0" encoding="utf-8"?>
-<w:endnotes xmlns:wpc="http://schemas.microsoft.com/office/word/2010/wordprocessingCanvas" xmlns:mo="http://schemas.microsoft.com/office/mac/office/2008/main" xmlns:mc="http://schemas.openxmlformats.org/markup-compatibility/2006" xmlns:mv="urn:schemas-microsoft-com:mac:vml" xmlns:o="urn:schemas-microsoft-com:office:office" xmlns:r="http://schemas.openxmlformats.org/officeDocument/2006/relationships" xmlns:m="http://schemas.openxmlformats.org/officeDocument/2006/math" xmlns:v="urn:schemas-microsoft-com:vml" xmlns:wp14="http://schemas.microsoft.com/office/word/2010/wordprocessingDrawing" xmlns:wp="http://schemas.openxmlformats.org/drawingml/2006/wordprocessingDrawing" xmlns:w10="urn:schemas-microsoft-com:office:word" xmlns:w="http://schemas.openxmlformats.org/wordprocessingml/2006/main" xmlns:w14="http://schemas.microsoft.com/office/word/2010/wordml" xmlns:wpg="http://schemas.microsoft.com/office/word/2010/wordprocessingGroup" xmlns:wpi="http://schemas.microsoft.com/office/word/2010/wordprocessingInk" xmlns:wne="http://schemas.microsoft.com/office/word/2006/wordml" xmlns:wps="http://schemas.microsoft.com/office/word/2010/wordprocessingShape" mc:Ignorable="w14 wp14">
+<w:endnotes xmlns:wpc="http://schemas.microsoft.com/office/word/2010/wordprocessingCanvas" xmlns:mo="http://schemas.microsoft.com/office/mac/office/2008/main" xmlns:mc="http://schemas.openxmlformats.org/markup-compatibility/2006" xmlns:mv="urn:schemas-microsoft-com:mac:vml" xmlns:o="urn:schemas-microsoft-com:office:office" xmlns:r="http://schemas.openxmlformats.org/officeDocument/2006/relationships" xmlns:m="http://schemas.openxmlformats.org/officeDocument/2006/math" xmlns:v="urn:schemas-microsoft-com:vml" xmlns:wp14="http://schemas.microsoft.com/office/word/2010/wordprocessingDrawing" xmlns:wp="http://schemas.openxmlformats.org/drawingml/2006/wordprocessingDrawing" xmlns:w10="urn:schemas-microsoft-com:office:word" xmlns:w="http://schemas.openxmlformats.org/wordprocessingml/2006/main" xmlns:w14="http://schemas.microsoft.com/office/word/2010/wordml" xmlns:w15="http://schemas.microsoft.com/office/word/2012/wordml" xmlns:wpg="http://schemas.microsoft.com/office/word/2010/wordprocessingGroup" xmlns:wpi="http://schemas.microsoft.com/office/word/2010/wordprocessingInk" xmlns:wne="http://schemas.microsoft.com/office/word/2006/wordml" xmlns:wps="http://schemas.microsoft.com/office/word/2010/wordprocessingShape" mc:Ignorable="w14 w15 wp14">
   <w:endnote w:type="separator" w:id="-1">
     <w:p>
       <w:r>
@@ -63800,7 +63813,7 @@
 </file>
 
 <file path=word/footer1.xml><?xml version="1.0" encoding="utf-8"?>
-<w:ftr xmlns:wpc="http://schemas.microsoft.com/office/word/2010/wordprocessingCanvas" xmlns:mo="http://schemas.microsoft.com/office/mac/office/2008/main" xmlns:mc="http://schemas.openxmlformats.org/markup-compatibility/2006" xmlns:mv="urn:schemas-microsoft-com:mac:vml" xmlns:o="urn:schemas-microsoft-com:office:office" xmlns:r="http://schemas.openxmlformats.org/officeDocument/2006/relationships" xmlns:m="http://schemas.openxmlformats.org/officeDocument/2006/math" xmlns:v="urn:schemas-microsoft-com:vml" xmlns:wp14="http://schemas.microsoft.com/office/word/2010/wordprocessingDrawing" xmlns:wp="http://schemas.openxmlformats.org/drawingml/2006/wordprocessingDrawing" xmlns:w10="urn:schemas-microsoft-com:office:word" xmlns:w="http://schemas.openxmlformats.org/wordprocessingml/2006/main" xmlns:w14="http://schemas.microsoft.com/office/word/2010/wordml" xmlns:wpg="http://schemas.microsoft.com/office/word/2010/wordprocessingGroup" xmlns:wpi="http://schemas.microsoft.com/office/word/2010/wordprocessingInk" xmlns:wne="http://schemas.microsoft.com/office/word/2006/wordml" xmlns:wps="http://schemas.microsoft.com/office/word/2010/wordprocessingShape" mc:Ignorable="w14 wp14">
+<w:ftr xmlns:wpc="http://schemas.microsoft.com/office/word/2010/wordprocessingCanvas" xmlns:mo="http://schemas.microsoft.com/office/mac/office/2008/main" xmlns:mc="http://schemas.openxmlformats.org/markup-compatibility/2006" xmlns:mv="urn:schemas-microsoft-com:mac:vml" xmlns:o="urn:schemas-microsoft-com:office:office" xmlns:r="http://schemas.openxmlformats.org/officeDocument/2006/relationships" xmlns:m="http://schemas.openxmlformats.org/officeDocument/2006/math" xmlns:v="urn:schemas-microsoft-com:vml" xmlns:wp14="http://schemas.microsoft.com/office/word/2010/wordprocessingDrawing" xmlns:wp="http://schemas.openxmlformats.org/drawingml/2006/wordprocessingDrawing" xmlns:w10="urn:schemas-microsoft-com:office:word" xmlns:w="http://schemas.openxmlformats.org/wordprocessingml/2006/main" xmlns:w14="http://schemas.microsoft.com/office/word/2010/wordml" xmlns:w15="http://schemas.microsoft.com/office/word/2012/wordml" xmlns:wpg="http://schemas.microsoft.com/office/word/2010/wordprocessingGroup" xmlns:wpi="http://schemas.microsoft.com/office/word/2010/wordprocessingInk" xmlns:wne="http://schemas.microsoft.com/office/word/2006/wordml" xmlns:wps="http://schemas.microsoft.com/office/word/2010/wordprocessingShape" mc:Ignorable="w14 w15 wp14">
   <w:p>
     <w:pPr>
       <w:pStyle w:val="Footer"/>
@@ -63838,7 +63851,7 @@
 </file>
 
 <file path=word/footer2.xml><?xml version="1.0" encoding="utf-8"?>
-<w:ftr xmlns:wpc="http://schemas.microsoft.com/office/word/2010/wordprocessingCanvas" xmlns:mo="http://schemas.microsoft.com/office/mac/office/2008/main" xmlns:mc="http://schemas.openxmlformats.org/markup-compatibility/2006" xmlns:mv="urn:schemas-microsoft-com:mac:vml" xmlns:o="urn:schemas-microsoft-com:office:office" xmlns:r="http://schemas.openxmlformats.org/officeDocument/2006/relationships" xmlns:m="http://schemas.openxmlformats.org/officeDocument/2006/math" xmlns:v="urn:schemas-microsoft-com:vml" xmlns:wp14="http://schemas.microsoft.com/office/word/2010/wordprocessingDrawing" xmlns:wp="http://schemas.openxmlformats.org/drawingml/2006/wordprocessingDrawing" xmlns:w10="urn:schemas-microsoft-com:office:word" xmlns:w="http://schemas.openxmlformats.org/wordprocessingml/2006/main" xmlns:w14="http://schemas.microsoft.com/office/word/2010/wordml" xmlns:wpg="http://schemas.microsoft.com/office/word/2010/wordprocessingGroup" xmlns:wpi="http://schemas.microsoft.com/office/word/2010/wordprocessingInk" xmlns:wne="http://schemas.microsoft.com/office/word/2006/wordml" xmlns:wps="http://schemas.microsoft.com/office/word/2010/wordprocessingShape" mc:Ignorable="w14 wp14">
+<w:ftr xmlns:wpc="http://schemas.microsoft.com/office/word/2010/wordprocessingCanvas" xmlns:mo="http://schemas.microsoft.com/office/mac/office/2008/main" xmlns:mc="http://schemas.openxmlformats.org/markup-compatibility/2006" xmlns:mv="urn:schemas-microsoft-com:mac:vml" xmlns:o="urn:schemas-microsoft-com:office:office" xmlns:r="http://schemas.openxmlformats.org/officeDocument/2006/relationships" xmlns:m="http://schemas.openxmlformats.org/officeDocument/2006/math" xmlns:v="urn:schemas-microsoft-com:vml" xmlns:wp14="http://schemas.microsoft.com/office/word/2010/wordprocessingDrawing" xmlns:wp="http://schemas.openxmlformats.org/drawingml/2006/wordprocessingDrawing" xmlns:w10="urn:schemas-microsoft-com:office:word" xmlns:w="http://schemas.openxmlformats.org/wordprocessingml/2006/main" xmlns:w14="http://schemas.microsoft.com/office/word/2010/wordml" xmlns:w15="http://schemas.microsoft.com/office/word/2012/wordml" xmlns:wpg="http://schemas.microsoft.com/office/word/2010/wordprocessingGroup" xmlns:wpi="http://schemas.microsoft.com/office/word/2010/wordprocessingInk" xmlns:wne="http://schemas.microsoft.com/office/word/2006/wordml" xmlns:wps="http://schemas.microsoft.com/office/word/2010/wordprocessingShape" mc:Ignorable="w14 w15 wp14">
   <w:p>
     <w:pPr>
       <w:pStyle w:val="Footer"/>
@@ -63870,7 +63883,7 @@
         <w:rStyle w:val="PageNumber"/>
         <w:noProof/>
       </w:rPr>
-      <w:t>4</w:t>
+      <w:t>57</w:t>
     </w:r>
     <w:r>
       <w:rPr>
@@ -63889,7 +63902,7 @@
 </file>
 
 <file path=word/footnotes.xml><?xml version="1.0" encoding="utf-8"?>
-<w:footnotes xmlns:wpc="http://schemas.microsoft.com/office/word/2010/wordprocessingCanvas" xmlns:mo="http://schemas.microsoft.com/office/mac/office/2008/main" xmlns:mc="http://schemas.openxmlformats.org/markup-compatibility/2006" xmlns:mv="urn:schemas-microsoft-com:mac:vml" xmlns:o="urn:schemas-microsoft-com:office:office" xmlns:r="http://schemas.openxmlformats.org/officeDocument/2006/relationships" xmlns:m="http://schemas.openxmlformats.org/officeDocument/2006/math" xmlns:v="urn:schemas-microsoft-com:vml" xmlns:wp14="http://schemas.microsoft.com/office/word/2010/wordprocessingDrawing" xmlns:wp="http://schemas.openxmlformats.org/drawingml/2006/wordprocessingDrawing" xmlns:w10="urn:schemas-microsoft-com:office:word" xmlns:w="http://schemas.openxmlformats.org/wordprocessingml/2006/main" xmlns:w14="http://schemas.microsoft.com/office/word/2010/wordml" xmlns:wpg="http://schemas.microsoft.com/office/word/2010/wordprocessingGroup" xmlns:wpi="http://schemas.microsoft.com/office/word/2010/wordprocessingInk" xmlns:wne="http://schemas.microsoft.com/office/word/2006/wordml" xmlns:wps="http://schemas.microsoft.com/office/word/2010/wordprocessingShape" mc:Ignorable="w14 wp14">
+<w:footnotes xmlns:wpc="http://schemas.microsoft.com/office/word/2010/wordprocessingCanvas" xmlns:mo="http://schemas.microsoft.com/office/mac/office/2008/main" xmlns:mc="http://schemas.openxmlformats.org/markup-compatibility/2006" xmlns:mv="urn:schemas-microsoft-com:mac:vml" xmlns:o="urn:schemas-microsoft-com:office:office" xmlns:r="http://schemas.openxmlformats.org/officeDocument/2006/relationships" xmlns:m="http://schemas.openxmlformats.org/officeDocument/2006/math" xmlns:v="urn:schemas-microsoft-com:vml" xmlns:wp14="http://schemas.microsoft.com/office/word/2010/wordprocessingDrawing" xmlns:wp="http://schemas.openxmlformats.org/drawingml/2006/wordprocessingDrawing" xmlns:w10="urn:schemas-microsoft-com:office:word" xmlns:w="http://schemas.openxmlformats.org/wordprocessingml/2006/main" xmlns:w14="http://schemas.microsoft.com/office/word/2010/wordml" xmlns:w15="http://schemas.microsoft.com/office/word/2012/wordml" xmlns:wpg="http://schemas.microsoft.com/office/word/2010/wordprocessingGroup" xmlns:wpi="http://schemas.microsoft.com/office/word/2010/wordprocessingInk" xmlns:wne="http://schemas.microsoft.com/office/word/2006/wordml" xmlns:wps="http://schemas.microsoft.com/office/word/2010/wordprocessingShape" mc:Ignorable="w14 w15 wp14">
   <w:footnote w:type="separator" w:id="-1">
     <w:p>
       <w:r>
@@ -63908,7 +63921,7 @@
 </file>
 
 <file path=word/numbering.xml><?xml version="1.0" encoding="utf-8"?>
-<w:numbering xmlns:wpc="http://schemas.microsoft.com/office/word/2010/wordprocessingCanvas" xmlns:mo="http://schemas.microsoft.com/office/mac/office/2008/main" xmlns:mc="http://schemas.openxmlformats.org/markup-compatibility/2006" xmlns:mv="urn:schemas-microsoft-com:mac:vml" xmlns:o="urn:schemas-microsoft-com:office:office" xmlns:r="http://schemas.openxmlformats.org/officeDocument/2006/relationships" xmlns:m="http://schemas.openxmlformats.org/officeDocument/2006/math" xmlns:v="urn:schemas-microsoft-com:vml" xmlns:wp14="http://schemas.microsoft.com/office/word/2010/wordprocessingDrawing" xmlns:wp="http://schemas.openxmlformats.org/drawingml/2006/wordprocessingDrawing" xmlns:w10="urn:schemas-microsoft-com:office:word" xmlns:w="http://schemas.openxmlformats.org/wordprocessingml/2006/main" xmlns:w14="http://schemas.microsoft.com/office/word/2010/wordml" xmlns:wpg="http://schemas.microsoft.com/office/word/2010/wordprocessingGroup" xmlns:wpi="http://schemas.microsoft.com/office/word/2010/wordprocessingInk" xmlns:wne="http://schemas.microsoft.com/office/word/2006/wordml" xmlns:wps="http://schemas.microsoft.com/office/word/2010/wordprocessingShape" mc:Ignorable="w14 wp14">
+<w:numbering xmlns:wpc="http://schemas.microsoft.com/office/word/2010/wordprocessingCanvas" xmlns:mo="http://schemas.microsoft.com/office/mac/office/2008/main" xmlns:mc="http://schemas.openxmlformats.org/markup-compatibility/2006" xmlns:mv="urn:schemas-microsoft-com:mac:vml" xmlns:o="urn:schemas-microsoft-com:office:office" xmlns:r="http://schemas.openxmlformats.org/officeDocument/2006/relationships" xmlns:m="http://schemas.openxmlformats.org/officeDocument/2006/math" xmlns:v="urn:schemas-microsoft-com:vml" xmlns:wp14="http://schemas.microsoft.com/office/word/2010/wordprocessingDrawing" xmlns:wp="http://schemas.openxmlformats.org/drawingml/2006/wordprocessingDrawing" xmlns:w10="urn:schemas-microsoft-com:office:word" xmlns:w="http://schemas.openxmlformats.org/wordprocessingml/2006/main" xmlns:w14="http://schemas.microsoft.com/office/word/2010/wordml" xmlns:w15="http://schemas.microsoft.com/office/word/2012/wordml" xmlns:wpg="http://schemas.microsoft.com/office/word/2010/wordprocessingGroup" xmlns:wpi="http://schemas.microsoft.com/office/word/2010/wordprocessingInk" xmlns:wne="http://schemas.microsoft.com/office/word/2006/wordml" xmlns:wps="http://schemas.microsoft.com/office/word/2010/wordprocessingShape" mc:Ignorable="w14 w15 wp14">
   <w:abstractNum w:abstractNumId="0">
     <w:nsid w:val="084B68AD"/>
     <w:multiLevelType w:val="hybridMultilevel"/>
@@ -64582,7 +64595,7 @@
 </file>
 
 <file path=word/styles.xml><?xml version="1.0" encoding="utf-8"?>
-<w:styles xmlns:mc="http://schemas.openxmlformats.org/markup-compatibility/2006" xmlns:r="http://schemas.openxmlformats.org/officeDocument/2006/relationships" xmlns:w="http://schemas.openxmlformats.org/wordprocessingml/2006/main" xmlns:w14="http://schemas.microsoft.com/office/word/2010/wordml" mc:Ignorable="w14">
+<w:styles xmlns:mc="http://schemas.openxmlformats.org/markup-compatibility/2006" xmlns:r="http://schemas.openxmlformats.org/officeDocument/2006/relationships" xmlns:w="http://schemas.openxmlformats.org/wordprocessingml/2006/main" xmlns:w14="http://schemas.microsoft.com/office/word/2010/wordml" xmlns:w15="http://schemas.microsoft.com/office/word/2012/wordml" mc:Ignorable="w14 w15">
   <w:docDefaults>
     <w:rPrDefault>
       <w:rPr>
@@ -64594,670 +64607,387 @@
     </w:rPrDefault>
     <w:pPrDefault/>
   </w:docDefaults>
-  <w:latentStyles w:defLockedState="0" w:defUIPriority="99" w:defSemiHidden="1" w:defUnhideWhenUsed="1" w:defQFormat="0" w:count="276">
-    <w:lsdException w:name="Normal" w:semiHidden="0" w:uiPriority="0" w:unhideWhenUsed="0" w:qFormat="1"/>
-    <w:lsdException w:name="heading 1" w:semiHidden="0" w:uiPriority="9" w:unhideWhenUsed="0" w:qFormat="1"/>
-    <w:lsdException w:name="heading 2" w:uiPriority="9" w:qFormat="1"/>
-    <w:lsdException w:name="heading 3" w:uiPriority="9" w:qFormat="1"/>
-    <w:lsdException w:name="heading 4" w:uiPriority="9" w:qFormat="1"/>
-    <w:lsdException w:name="heading 5" w:uiPriority="9" w:qFormat="1"/>
-    <w:lsdException w:name="heading 6" w:uiPriority="9" w:qFormat="1"/>
-    <w:lsdException w:name="heading 7" w:uiPriority="9" w:qFormat="1"/>
-    <w:lsdException w:name="heading 8" w:uiPriority="9" w:qFormat="1"/>
-    <w:lsdException w:name="heading 9" w:uiPriority="9" w:qFormat="1"/>
-    <w:lsdException w:name="toc 1" w:uiPriority="39"/>
-    <w:lsdException w:name="toc 2" w:uiPriority="39"/>
-    <w:lsdException w:name="toc 3" w:uiPriority="39"/>
-    <w:lsdException w:name="toc 4" w:uiPriority="39"/>
-    <w:lsdException w:name="toc 5" w:uiPriority="39"/>
-    <w:lsdException w:name="toc 6" w:uiPriority="39"/>
-    <w:lsdException w:name="toc 7" w:uiPriority="39"/>
-    <w:lsdException w:name="toc 8" w:uiPriority="39"/>
-    <w:lsdException w:name="toc 9" w:uiPriority="39"/>
-    <w:lsdException w:name="caption" w:uiPriority="35" w:qFormat="1"/>
-    <w:lsdException w:name="Title" w:semiHidden="0" w:uiPriority="10" w:unhideWhenUsed="0" w:qFormat="1"/>
-    <w:lsdException w:name="Default Paragraph Font" w:uiPriority="1"/>
-    <w:lsdException w:name="Subtitle" w:semiHidden="0" w:uiPriority="11" w:unhideWhenUsed="0" w:qFormat="1"/>
-    <w:lsdException w:name="Strong" w:semiHidden="0" w:uiPriority="22" w:unhideWhenUsed="0" w:qFormat="1"/>
-    <w:lsdException w:name="Emphasis" w:semiHidden="0" w:uiPriority="20" w:unhideWhenUsed="0" w:qFormat="1"/>
-    <w:lsdException w:name="Table Grid" w:semiHidden="0" w:uiPriority="39" w:unhideWhenUsed="0"/>
-    <w:lsdException w:name="Placeholder Text" w:unhideWhenUsed="0"/>
-    <w:lsdException w:name="No Spacing" w:semiHidden="0" w:uiPriority="1" w:unhideWhenUsed="0" w:qFormat="1"/>
-    <w:lsdException w:name="Light Shading" w:semiHidden="0" w:uiPriority="60" w:unhideWhenUsed="0"/>
-    <w:lsdException w:name="Light List" w:semiHidden="0" w:uiPriority="61" w:unhideWhenUsed="0"/>
-    <w:lsdException w:name="Light Grid" w:semiHidden="0" w:uiPriority="62" w:unhideWhenUsed="0"/>
-    <w:lsdException w:name="Medium Shading 1" w:semiHidden="0" w:uiPriority="63" w:unhideWhenUsed="0"/>
-    <w:lsdException w:name="Medium Shading 2" w:semiHidden="0" w:uiPriority="64" w:unhideWhenUsed="0"/>
-    <w:lsdException w:name="Medium List 1" w:semiHidden="0" w:uiPriority="65" w:unhideWhenUsed="0"/>
-    <w:lsdException w:name="Medium List 2" w:semiHidden="0" w:uiPriority="66" w:unhideWhenUsed="0"/>
-    <w:lsdException w:name="Medium Grid 1" w:semiHidden="0" w:uiPriority="67" w:unhideWhenUsed="0"/>
-    <w:lsdException w:name="Medium Grid 2" w:semiHidden="0" w:uiPriority="68" w:unhideWhenUsed="0"/>
-    <w:lsdException w:name="Medium Grid 3" w:semiHidden="0" w:uiPriority="69" w:unhideWhenUsed="0"/>
-    <w:lsdException w:name="Dark List" w:semiHidden="0" w:uiPriority="70" w:unhideWhenUsed="0"/>
-    <w:lsdException w:name="Colorful Shading" w:semiHidden="0" w:uiPriority="71" w:unhideWhenUsed="0"/>
-    <w:lsdException w:name="Colorful List" w:semiHidden="0" w:uiPriority="72" w:unhideWhenUsed="0"/>
-    <w:lsdException w:name="Colorful Grid" w:semiHidden="0" w:uiPriority="73" w:unhideWhenUsed="0"/>
-    <w:lsdException w:name="Light Shading Accent 1" w:semiHidden="0" w:uiPriority="60" w:unhideWhenUsed="0"/>
-    <w:lsdException w:name="Light List Accent 1" w:semiHidden="0" w:uiPriority="61" w:unhideWhenUsed="0"/>
-    <w:lsdException w:name="Light Grid Accent 1" w:semiHidden="0" w:uiPriority="62" w:unhideWhenUsed="0"/>
-    <w:lsdException w:name="Medium Shading 1 Accent 1" w:semiHidden="0" w:uiPriority="63" w:unhideWhenUsed="0"/>
-    <w:lsdException w:name="Medium Shading 2 Accent 1" w:semiHidden="0" w:uiPriority="64" w:unhideWhenUsed="0"/>
-    <w:lsdException w:name="Medium List 1 Accent 1" w:semiHidden="0" w:uiPriority="65" w:unhideWhenUsed="0"/>
-    <w:lsdException w:name="Revision" w:unhideWhenUsed="0"/>
-    <w:lsdException w:name="List Paragraph" w:semiHidden="0" w:uiPriority="34" w:unhideWhenUsed="0" w:qFormat="1"/>
-    <w:lsdException w:name="Quote" w:semiHidden="0" w:uiPriority="29" w:unhideWhenUsed="0" w:qFormat="1"/>
-    <w:lsdException w:name="Intense Quote" w:semiHidden="0" w:uiPriority="30" w:unhideWhenUsed="0" w:qFormat="1"/>
-    <w:lsdException w:name="Medium List 2 Accent 1" w:semiHidden="0" w:uiPriority="66" w:unhideWhenUsed="0"/>
-    <w:lsdException w:name="Medium Grid 1 Accent 1" w:semiHidden="0" w:uiPriority="67" w:unhideWhenUsed="0"/>
-    <w:lsdException w:name="Medium Grid 2 Accent 1" w:semiHidden="0" w:uiPriority="68" w:unhideWhenUsed="0"/>
-    <w:lsdException w:name="Medium Grid 3 Accent 1" w:semiHidden="0" w:uiPriority="69" w:unhideWhenUsed="0"/>
-    <w:lsdException w:name="Dark List Accent 1" w:semiHidden="0" w:uiPriority="70" w:unhideWhenUsed="0"/>
-    <w:lsdException w:name="Colorful Shading Accent 1" w:semiHidden="0" w:uiPriority="71" w:unhideWhenUsed="0"/>
-    <w:lsdException w:name="Colorful List Accent 1" w:semiHidden="0" w:uiPriority="72" w:unhideWhenUsed="0"/>
-    <w:lsdException w:name="Colorful Grid Accent 1" w:semiHidden="0" w:uiPriority="73" w:unhideWhenUsed="0"/>
-    <w:lsdException w:name="Light Shading Accent 2" w:semiHidden="0" w:uiPriority="60" w:unhideWhenUsed="0"/>
-    <w:lsdException w:name="Light List Accent 2" w:semiHidden="0" w:uiPriority="61" w:unhideWhenUsed="0"/>
-    <w:lsdException w:name="Light Grid Accent 2" w:semiHidden="0" w:uiPriority="62" w:unhideWhenUsed="0"/>
-    <w:lsdException w:name="Medium Shading 1 Accent 2" w:semiHidden="0" w:uiPriority="63" w:unhideWhenUsed="0"/>
-    <w:lsdException w:name="Medium Shading 2 Accent 2" w:semiHidden="0" w:uiPriority="64" w:unhideWhenUsed="0"/>
-    <w:lsdException w:name="Medium List 1 Accent 2" w:semiHidden="0" w:uiPriority="65" w:unhideWhenUsed="0"/>
-    <w:lsdException w:name="Medium List 2 Accent 2" w:semiHidden="0" w:uiPriority="66" w:unhideWhenUsed="0"/>
-    <w:lsdException w:name="Medium Grid 1 Accent 2" w:semiHidden="0" w:uiPriority="67" w:unhideWhenUsed="0"/>
-    <w:lsdException w:name="Medium Grid 2 Accent 2" w:semiHidden="0" w:uiPriority="68" w:unhideWhenUsed="0"/>
-    <w:lsdException w:name="Medium Grid 3 Accent 2" w:semiHidden="0" w:uiPriority="69" w:unhideWhenUsed="0"/>
-    <w:lsdException w:name="Dark List Accent 2" w:semiHidden="0" w:uiPriority="70" w:unhideWhenUsed="0"/>
-    <w:lsdException w:name="Colorful Shading Accent 2" w:semiHidden="0" w:uiPriority="71" w:unhideWhenUsed="0"/>
-    <w:lsdException w:name="Colorful List Accent 2" w:semiHidden="0" w:uiPriority="72" w:unhideWhenUsed="0"/>
-    <w:lsdException w:name="Colorful Grid Accent 2" w:semiHidden="0" w:uiPriority="73" w:unhideWhenUsed="0"/>
-    <w:lsdException w:name="Light Shading Accent 3" w:semiHidden="0" w:uiPriority="60" w:unhideWhenUsed="0"/>
-    <w:lsdException w:name="Light List Accent 3" w:semiHidden="0" w:uiPriority="61" w:unhideWhenUsed="0"/>
-    <w:lsdException w:name="Light Grid Accent 3" w:semiHidden="0" w:uiPriority="62" w:unhideWhenUsed="0"/>
-    <w:lsdException w:name="Medium Shading 1 Accent 3" w:semiHidden="0" w:uiPriority="63" w:unhideWhenUsed="0"/>
-    <w:lsdException w:name="Medium Shading 2 Accent 3" w:semiHidden="0" w:uiPriority="64" w:unhideWhenUsed="0"/>
-    <w:lsdException w:name="Medium List 1 Accent 3" w:semiHidden="0" w:uiPriority="65" w:unhideWhenUsed="0"/>
-    <w:lsdException w:name="Medium List 2 Accent 3" w:semiHidden="0" w:uiPriority="66" w:unhideWhenUsed="0"/>
-    <w:lsdException w:name="Medium Grid 1 Accent 3" w:semiHidden="0" w:uiPriority="67" w:unhideWhenUsed="0"/>
-    <w:lsdException w:name="Medium Grid 2 Accent 3" w:semiHidden="0" w:uiPriority="68" w:unhideWhenUsed="0"/>
-    <w:lsdException w:name="Medium Grid 3 Accent 3" w:semiHidden="0" w:uiPriority="69" w:unhideWhenUsed="0"/>
-    <w:lsdException w:name="Dark List Accent 3" w:semiHidden="0" w:uiPriority="70" w:unhideWhenUsed="0"/>
-    <w:lsdException w:name="Colorful Shading Accent 3" w:semiHidden="0" w:uiPriority="71" w:unhideWhenUsed="0"/>
-    <w:lsdException w:name="Colorful List Accent 3" w:semiHidden="0" w:uiPriority="72" w:unhideWhenUsed="0"/>
-    <w:lsdException w:name="Colorful Grid Accent 3" w:semiHidden="0" w:uiPriority="73" w:unhideWhenUsed="0"/>
-    <w:lsdException w:name="Light Shading Accent 4" w:semiHidden="0" w:uiPriority="60" w:unhideWhenUsed="0"/>
-    <w:lsdException w:name="Light List Accent 4" w:semiHidden="0" w:uiPriority="61" w:unhideWhenUsed="0"/>
-    <w:lsdException w:name="Light Grid Accent 4" w:semiHidden="0" w:uiPriority="62" w:unhideWhenUsed="0"/>
-    <w:lsdException w:name="Medium Shading 1 Accent 4" w:semiHidden="0" w:uiPriority="63" w:unhideWhenUsed="0"/>
-    <w:lsdException w:name="Medium Shading 2 Accent 4" w:semiHidden="0" w:uiPriority="64" w:unhideWhenUsed="0"/>
-    <w:lsdException w:name="Medium List 1 Accent 4" w:semiHidden="0" w:uiPriority="65" w:unhideWhenUsed="0"/>
-    <w:lsdException w:name="Medium List 2 Accent 4" w:semiHidden="0" w:uiPriority="66" w:unhideWhenUsed="0"/>
-    <w:lsdException w:name="Medium Grid 1 Accent 4" w:semiHidden="0" w:uiPriority="67" w:unhideWhenUsed="0"/>
-    <w:lsdException w:name="Medium Grid 2 Accent 4" w:semiHidden="0" w:uiPriority="68" w:unhideWhenUsed="0"/>
-    <w:lsdException w:name="Medium Grid 3 Accent 4" w:semiHidden="0" w:uiPriority="69" w:unhideWhenUsed="0"/>
-    <w:lsdException w:name="Dark List Accent 4" w:semiHidden="0" w:uiPriority="70" w:unhideWhenUsed="0"/>
-    <w:lsdException w:name="Colorful Shading Accent 4" w:semiHidden="0" w:uiPriority="71" w:unhideWhenUsed="0"/>
-    <w:lsdException w:name="Colorful List Accent 4" w:semiHidden="0" w:uiPriority="72" w:unhideWhenUsed="0"/>
-    <w:lsdException w:name="Colorful Grid Accent 4" w:semiHidden="0" w:uiPriority="73" w:unhideWhenUsed="0"/>
-    <w:lsdException w:name="Light Shading Accent 5" w:semiHidden="0" w:uiPriority="60" w:unhideWhenUsed="0"/>
-    <w:lsdException w:name="Light List Accent 5" w:semiHidden="0" w:uiPriority="61" w:unhideWhenUsed="0"/>
-    <w:lsdException w:name="Light Grid Accent 5" w:semiHidden="0" w:uiPriority="62" w:unhideWhenUsed="0"/>
-    <w:lsdException w:name="Medium Shading 1 Accent 5" w:semiHidden="0" w:uiPriority="63" w:unhideWhenUsed="0"/>
-    <w:lsdException w:name="Medium Shading 2 Accent 5" w:semiHidden="0" w:uiPriority="64" w:unhideWhenUsed="0"/>
-    <w:lsdException w:name="Medium List 1 Accent 5" w:semiHidden="0" w:uiPriority="65" w:unhideWhenUsed="0"/>
-    <w:lsdException w:name="Medium List 2 Accent 5" w:semiHidden="0" w:uiPriority="66" w:unhideWhenUsed="0"/>
-    <w:lsdException w:name="Medium Grid 1 Accent 5" w:semiHidden="0" w:uiPriority="67" w:unhideWhenUsed="0"/>
-    <w:lsdException w:name="Medium Grid 2 Accent 5" w:semiHidden="0" w:uiPriority="68" w:unhideWhenUsed="0"/>
-    <w:lsdException w:name="Medium Grid 3 Accent 5" w:semiHidden="0" w:uiPriority="69" w:unhideWhenUsed="0"/>
-    <w:lsdException w:name="Dark List Accent 5" w:semiHidden="0" w:uiPriority="70" w:unhideWhenUsed="0"/>
-    <w:lsdException w:name="Colorful Shading Accent 5" w:semiHidden="0" w:uiPriority="71" w:unhideWhenUsed="0"/>
-    <w:lsdException w:name="Colorful List Accent 5" w:semiHidden="0" w:uiPriority="72" w:unhideWhenUsed="0"/>
-    <w:lsdException w:name="Colorful Grid Accent 5" w:semiHidden="0" w:uiPriority="73" w:unhideWhenUsed="0"/>
-    <w:lsdException w:name="Light Shading Accent 6" w:semiHidden="0" w:uiPriority="60" w:unhideWhenUsed="0"/>
-    <w:lsdException w:name="Light List Accent 6" w:semiHidden="0" w:uiPriority="61" w:unhideWhenUsed="0"/>
-    <w:lsdException w:name="Light Grid Accent 6" w:semiHidden="0" w:uiPriority="62" w:unhideWhenUsed="0"/>
-    <w:lsdException w:name="Medium Shading 1 Accent 6" w:semiHidden="0" w:uiPriority="63" w:unhideWhenUsed="0"/>
-    <w:lsdException w:name="Medium Shading 2 Accent 6" w:semiHidden="0" w:uiPriority="64" w:unhideWhenUsed="0"/>
-    <w:lsdException w:name="Medium List 1 Accent 6" w:semiHidden="0" w:uiPriority="65" w:unhideWhenUsed="0"/>
-    <w:lsdException w:name="Medium List 2 Accent 6" w:semiHidden="0" w:uiPriority="66" w:unhideWhenUsed="0"/>
-    <w:lsdException w:name="Medium Grid 1 Accent 6" w:semiHidden="0" w:uiPriority="67" w:unhideWhenUsed="0"/>
-    <w:lsdException w:name="Medium Grid 2 Accent 6" w:semiHidden="0" w:uiPriority="68" w:unhideWhenUsed="0"/>
-    <w:lsdException w:name="Medium Grid 3 Accent 6" w:semiHidden="0" w:uiPriority="69" w:unhideWhenUsed="0"/>
-    <w:lsdException w:name="Dark List Accent 6" w:semiHidden="0" w:uiPriority="70" w:unhideWhenUsed="0"/>
-    <w:lsdException w:name="Colorful Shading Accent 6" w:semiHidden="0" w:uiPriority="71" w:unhideWhenUsed="0"/>
-    <w:lsdException w:name="Colorful List Accent 6" w:semiHidden="0" w:uiPriority="72" w:unhideWhenUsed="0"/>
-    <w:lsdException w:name="Colorful Grid Accent 6" w:semiHidden="0" w:uiPriority="73" w:unhideWhenUsed="0"/>
-    <w:lsdException w:name="Subtle Emphasis" w:semiHidden="0" w:uiPriority="19" w:unhideWhenUsed="0" w:qFormat="1"/>
-    <w:lsdException w:name="Intense Emphasis" w:semiHidden="0" w:uiPriority="21" w:unhideWhenUsed="0" w:qFormat="1"/>
-    <w:lsdException w:name="Subtle Reference" w:semiHidden="0" w:uiPriority="31" w:unhideWhenUsed="0" w:qFormat="1"/>
-    <w:lsdException w:name="Intense Reference" w:semiHidden="0" w:uiPriority="32" w:unhideWhenUsed="0" w:qFormat="1"/>
-    <w:lsdException w:name="Book Title" w:semiHidden="0" w:uiPriority="33" w:unhideWhenUsed="0" w:qFormat="1"/>
-    <w:lsdException w:name="Bibliography" w:uiPriority="37"/>
-    <w:lsdException w:name="TOC Heading" w:uiPriority="39" w:qFormat="1"/>
-  </w:latentStyles>
-  <w:style w:type="paragraph" w:default="1" w:styleId="Normal">
-    <w:name w:val="Normal"/>
-    <w:qFormat/>
-  </w:style>
-  <w:style w:type="paragraph" w:styleId="Heading1">
-    <w:name w:val="heading 1"/>
-    <w:basedOn w:val="Normal"/>
-    <w:next w:val="Normal"/>
-    <w:link w:val="Heading1Char"/>
-    <w:uiPriority w:val="9"/>
-    <w:qFormat/>
-    <w:rsid w:val="00824944"/>
-    <w:pPr>
-      <w:keepNext/>
-      <w:keepLines/>
-      <w:spacing w:before="240"/>
-      <w:outlineLvl w:val="0"/>
-    </w:pPr>
-    <w:rPr>
-      <w:rFonts w:asciiTheme="majorHAnsi" w:eastAsiaTheme="majorEastAsia" w:hAnsiTheme="majorHAnsi" w:cstheme="majorBidi"/>
-      <w:color w:val="2E74B5" w:themeColor="accent1" w:themeShade="BF"/>
-      <w:sz w:val="32"/>
-      <w:szCs w:val="32"/>
-    </w:rPr>
-  </w:style>
-  <w:style w:type="paragraph" w:styleId="Heading2">
-    <w:name w:val="heading 2"/>
-    <w:basedOn w:val="Normal"/>
-    <w:next w:val="Normal"/>
-    <w:link w:val="Heading2Char"/>
-    <w:uiPriority w:val="9"/>
-    <w:unhideWhenUsed/>
-    <w:qFormat/>
-    <w:rsid w:val="00824944"/>
-    <w:pPr>
-      <w:keepNext/>
-      <w:keepLines/>
-      <w:spacing w:before="40"/>
-      <w:outlineLvl w:val="1"/>
-    </w:pPr>
-    <w:rPr>
-      <w:rFonts w:asciiTheme="majorHAnsi" w:eastAsiaTheme="majorEastAsia" w:hAnsiTheme="majorHAnsi" w:cstheme="majorBidi"/>
-      <w:color w:val="2E74B5" w:themeColor="accent1" w:themeShade="BF"/>
-      <w:sz w:val="26"/>
-      <w:szCs w:val="26"/>
-    </w:rPr>
-  </w:style>
-  <w:style w:type="character" w:default="1" w:styleId="DefaultParagraphFont">
-    <w:name w:val="Default Paragraph Font"/>
-    <w:uiPriority w:val="1"/>
-    <w:semiHidden/>
-    <w:unhideWhenUsed/>
-  </w:style>
-  <w:style w:type="table" w:default="1" w:styleId="TableNormal">
-    <w:name w:val="Normal Table"/>
-    <w:uiPriority w:val="99"/>
-    <w:semiHidden/>
-    <w:unhideWhenUsed/>
-    <w:tblPr>
-      <w:tblInd w:w="0" w:type="dxa"/>
-      <w:tblCellMar>
-        <w:top w:w="0" w:type="dxa"/>
-        <w:left w:w="108" w:type="dxa"/>
-        <w:bottom w:w="0" w:type="dxa"/>
-        <w:right w:w="108" w:type="dxa"/>
-      </w:tblCellMar>
-    </w:tblPr>
-  </w:style>
-  <w:style w:type="numbering" w:default="1" w:styleId="NoList">
-    <w:name w:val="No List"/>
-    <w:uiPriority w:val="99"/>
-    <w:semiHidden/>
-    <w:unhideWhenUsed/>
-  </w:style>
-  <w:style w:type="character" w:customStyle="1" w:styleId="Heading1Char">
-    <w:name w:val="Heading 1 Char"/>
-    <w:basedOn w:val="DefaultParagraphFont"/>
-    <w:link w:val="Heading1"/>
-    <w:uiPriority w:val="9"/>
-    <w:rsid w:val="00824944"/>
-    <w:rPr>
-      <w:rFonts w:asciiTheme="majorHAnsi" w:eastAsiaTheme="majorEastAsia" w:hAnsiTheme="majorHAnsi" w:cstheme="majorBidi"/>
-      <w:color w:val="2E74B5" w:themeColor="accent1" w:themeShade="BF"/>
-      <w:sz w:val="32"/>
-      <w:szCs w:val="32"/>
-    </w:rPr>
-  </w:style>
-  <w:style w:type="character" w:customStyle="1" w:styleId="Heading2Char">
-    <w:name w:val="Heading 2 Char"/>
-    <w:basedOn w:val="DefaultParagraphFont"/>
-    <w:link w:val="Heading2"/>
-    <w:uiPriority w:val="9"/>
-    <w:rsid w:val="00824944"/>
-    <w:rPr>
-      <w:rFonts w:asciiTheme="majorHAnsi" w:eastAsiaTheme="majorEastAsia" w:hAnsiTheme="majorHAnsi" w:cstheme="majorBidi"/>
-      <w:color w:val="2E74B5" w:themeColor="accent1" w:themeShade="BF"/>
-      <w:sz w:val="26"/>
-      <w:szCs w:val="26"/>
-    </w:rPr>
-  </w:style>
-  <w:style w:type="paragraph" w:styleId="Title">
-    <w:name w:val="Title"/>
-    <w:basedOn w:val="Normal"/>
-    <w:next w:val="Normal"/>
-    <w:link w:val="TitleChar"/>
-    <w:uiPriority w:val="10"/>
-    <w:qFormat/>
-    <w:rsid w:val="00824944"/>
-    <w:pPr>
-      <w:contextualSpacing/>
-    </w:pPr>
-    <w:rPr>
-      <w:rFonts w:asciiTheme="majorHAnsi" w:eastAsiaTheme="majorEastAsia" w:hAnsiTheme="majorHAnsi" w:cstheme="majorBidi"/>
-      <w:spacing w:val="-10"/>
-      <w:kern w:val="28"/>
-      <w:sz w:val="56"/>
-      <w:szCs w:val="56"/>
-    </w:rPr>
-  </w:style>
-  <w:style w:type="character" w:customStyle="1" w:styleId="TitleChar">
-    <w:name w:val="Title Char"/>
-    <w:basedOn w:val="DefaultParagraphFont"/>
-    <w:link w:val="Title"/>
-    <w:uiPriority w:val="10"/>
-    <w:rsid w:val="00824944"/>
-    <w:rPr>
-      <w:rFonts w:asciiTheme="majorHAnsi" w:eastAsiaTheme="majorEastAsia" w:hAnsiTheme="majorHAnsi" w:cstheme="majorBidi"/>
-      <w:spacing w:val="-10"/>
-      <w:kern w:val="28"/>
-      <w:sz w:val="56"/>
-      <w:szCs w:val="56"/>
-    </w:rPr>
-  </w:style>
-  <w:style w:type="paragraph" w:styleId="ListParagraph">
-    <w:name w:val="List Paragraph"/>
-    <w:basedOn w:val="Normal"/>
-    <w:uiPriority w:val="34"/>
-    <w:qFormat/>
-    <w:rsid w:val="00863DB0"/>
-    <w:pPr>
-      <w:ind w:left="720"/>
-      <w:contextualSpacing/>
-    </w:pPr>
-  </w:style>
-  <w:style w:type="paragraph" w:styleId="BalloonText">
-    <w:name w:val="Balloon Text"/>
-    <w:basedOn w:val="Normal"/>
-    <w:link w:val="BalloonTextChar"/>
-    <w:uiPriority w:val="99"/>
-    <w:semiHidden/>
-    <w:unhideWhenUsed/>
-    <w:rsid w:val="00A734C5"/>
-    <w:rPr>
-      <w:rFonts w:ascii="Lucida Grande" w:hAnsi="Lucida Grande" w:cs="Lucida Grande"/>
-      <w:sz w:val="18"/>
-      <w:szCs w:val="18"/>
-    </w:rPr>
-  </w:style>
-  <w:style w:type="character" w:customStyle="1" w:styleId="BalloonTextChar">
-    <w:name w:val="Balloon Text Char"/>
-    <w:basedOn w:val="DefaultParagraphFont"/>
-    <w:link w:val="BalloonText"/>
-    <w:uiPriority w:val="99"/>
-    <w:semiHidden/>
-    <w:rsid w:val="00A734C5"/>
-    <w:rPr>
-      <w:rFonts w:ascii="Lucida Grande" w:hAnsi="Lucida Grande" w:cs="Lucida Grande"/>
-      <w:sz w:val="18"/>
-      <w:szCs w:val="18"/>
-    </w:rPr>
-  </w:style>
-  <w:style w:type="paragraph" w:styleId="Footer">
-    <w:name w:val="footer"/>
-    <w:basedOn w:val="Normal"/>
-    <w:link w:val="FooterChar"/>
-    <w:uiPriority w:val="99"/>
-    <w:unhideWhenUsed/>
-    <w:rsid w:val="00F9786D"/>
-    <w:pPr>
-      <w:tabs>
-        <w:tab w:val="center" w:pos="4680"/>
-        <w:tab w:val="right" w:pos="9360"/>
-      </w:tabs>
-    </w:pPr>
-  </w:style>
-  <w:style w:type="character" w:customStyle="1" w:styleId="FooterChar">
-    <w:name w:val="Footer Char"/>
-    <w:basedOn w:val="DefaultParagraphFont"/>
-    <w:link w:val="Footer"/>
-    <w:uiPriority w:val="99"/>
-    <w:rsid w:val="00F9786D"/>
-  </w:style>
-  <w:style w:type="character" w:styleId="PageNumber">
-    <w:name w:val="page number"/>
-    <w:basedOn w:val="DefaultParagraphFont"/>
-    <w:uiPriority w:val="99"/>
-    <w:semiHidden/>
-    <w:unhideWhenUsed/>
-    <w:rsid w:val="00F9786D"/>
-  </w:style>
-  <w:style w:type="paragraph" w:styleId="TOCHeading">
-    <w:name w:val="TOC Heading"/>
-    <w:basedOn w:val="Heading1"/>
-    <w:next w:val="Normal"/>
-    <w:uiPriority w:val="39"/>
-    <w:unhideWhenUsed/>
-    <w:qFormat/>
-    <w:rsid w:val="00F84040"/>
-    <w:pPr>
-      <w:spacing w:before="480" w:line="276" w:lineRule="auto"/>
-      <w:outlineLvl w:val="9"/>
-    </w:pPr>
-    <w:rPr>
-      <w:b/>
-      <w:bCs/>
-      <w:sz w:val="28"/>
-      <w:szCs w:val="28"/>
-    </w:rPr>
-  </w:style>
-  <w:style w:type="paragraph" w:styleId="TOC2">
-    <w:name w:val="toc 2"/>
-    <w:basedOn w:val="Normal"/>
-    <w:next w:val="Normal"/>
-    <w:autoRedefine/>
-    <w:uiPriority w:val="39"/>
-    <w:unhideWhenUsed/>
-    <w:rsid w:val="00F84040"/>
-    <w:pPr>
-      <w:ind w:left="240"/>
-    </w:pPr>
-    <w:rPr>
-      <w:b/>
-      <w:sz w:val="22"/>
-      <w:szCs w:val="22"/>
-    </w:rPr>
-  </w:style>
-  <w:style w:type="paragraph" w:styleId="TOC1">
-    <w:name w:val="toc 1"/>
-    <w:basedOn w:val="Normal"/>
-    <w:next w:val="Normal"/>
-    <w:autoRedefine/>
-    <w:uiPriority w:val="39"/>
-    <w:semiHidden/>
-    <w:unhideWhenUsed/>
-    <w:rsid w:val="00F84040"/>
-    <w:pPr>
-      <w:spacing w:before="120"/>
-    </w:pPr>
-    <w:rPr>
-      <w:b/>
-    </w:rPr>
-  </w:style>
-  <w:style w:type="paragraph" w:styleId="TOC3">
-    <w:name w:val="toc 3"/>
-    <w:basedOn w:val="Normal"/>
-    <w:next w:val="Normal"/>
-    <w:autoRedefine/>
-    <w:uiPriority w:val="39"/>
-    <w:semiHidden/>
-    <w:unhideWhenUsed/>
-    <w:rsid w:val="00F84040"/>
-    <w:pPr>
-      <w:ind w:left="480"/>
-    </w:pPr>
-    <w:rPr>
-      <w:sz w:val="22"/>
-      <w:szCs w:val="22"/>
-    </w:rPr>
-  </w:style>
-  <w:style w:type="paragraph" w:styleId="TOC4">
-    <w:name w:val="toc 4"/>
-    <w:basedOn w:val="Normal"/>
-    <w:next w:val="Normal"/>
-    <w:autoRedefine/>
-    <w:uiPriority w:val="39"/>
-    <w:semiHidden/>
-    <w:unhideWhenUsed/>
-    <w:rsid w:val="00F84040"/>
-    <w:pPr>
-      <w:ind w:left="720"/>
-    </w:pPr>
-    <w:rPr>
-      <w:sz w:val="20"/>
-      <w:szCs w:val="20"/>
-    </w:rPr>
-  </w:style>
-  <w:style w:type="paragraph" w:styleId="TOC5">
-    <w:name w:val="toc 5"/>
-    <w:basedOn w:val="Normal"/>
-    <w:next w:val="Normal"/>
-    <w:autoRedefine/>
-    <w:uiPriority w:val="39"/>
-    <w:semiHidden/>
-    <w:unhideWhenUsed/>
-    <w:rsid w:val="00F84040"/>
-    <w:pPr>
-      <w:ind w:left="960"/>
-    </w:pPr>
-    <w:rPr>
-      <w:sz w:val="20"/>
-      <w:szCs w:val="20"/>
-    </w:rPr>
-  </w:style>
-  <w:style w:type="paragraph" w:styleId="TOC6">
-    <w:name w:val="toc 6"/>
-    <w:basedOn w:val="Normal"/>
-    <w:next w:val="Normal"/>
-    <w:autoRedefine/>
-    <w:uiPriority w:val="39"/>
-    <w:semiHidden/>
-    <w:unhideWhenUsed/>
-    <w:rsid w:val="00F84040"/>
-    <w:pPr>
-      <w:ind w:left="1200"/>
-    </w:pPr>
-    <w:rPr>
-      <w:sz w:val="20"/>
-      <w:szCs w:val="20"/>
-    </w:rPr>
-  </w:style>
-  <w:style w:type="paragraph" w:styleId="TOC7">
-    <w:name w:val="toc 7"/>
-    <w:basedOn w:val="Normal"/>
-    <w:next w:val="Normal"/>
-    <w:autoRedefine/>
-    <w:uiPriority w:val="39"/>
-    <w:semiHidden/>
-    <w:unhideWhenUsed/>
-    <w:rsid w:val="00F84040"/>
-    <w:pPr>
-      <w:ind w:left="1440"/>
-    </w:pPr>
-    <w:rPr>
-      <w:sz w:val="20"/>
-      <w:szCs w:val="20"/>
-    </w:rPr>
-  </w:style>
-  <w:style w:type="paragraph" w:styleId="TOC8">
-    <w:name w:val="toc 8"/>
-    <w:basedOn w:val="Normal"/>
-    <w:next w:val="Normal"/>
-    <w:autoRedefine/>
-    <w:uiPriority w:val="39"/>
-    <w:semiHidden/>
-    <w:unhideWhenUsed/>
-    <w:rsid w:val="00F84040"/>
-    <w:pPr>
-      <w:ind w:left="1680"/>
-    </w:pPr>
-    <w:rPr>
-      <w:sz w:val="20"/>
-      <w:szCs w:val="20"/>
-    </w:rPr>
-  </w:style>
-  <w:style w:type="paragraph" w:styleId="TOC9">
-    <w:name w:val="toc 9"/>
-    <w:basedOn w:val="Normal"/>
-    <w:next w:val="Normal"/>
-    <w:autoRedefine/>
-    <w:uiPriority w:val="39"/>
-    <w:semiHidden/>
-    <w:unhideWhenUsed/>
-    <w:rsid w:val="00F84040"/>
-    <w:pPr>
-      <w:ind w:left="1920"/>
-    </w:pPr>
-    <w:rPr>
-      <w:sz w:val="20"/>
-      <w:szCs w:val="20"/>
-    </w:rPr>
-  </w:style>
-</w:styles>
-</file>
-
-<file path=word/stylesWithEffects.xml><?xml version="1.0" encoding="utf-8"?>
-<w:styles xmlns:wpc="http://schemas.microsoft.com/office/word/2010/wordprocessingCanvas" xmlns:mo="http://schemas.microsoft.com/office/mac/office/2008/main" xmlns:mc="http://schemas.openxmlformats.org/markup-compatibility/2006" xmlns:mv="urn:schemas-microsoft-com:mac:vml" xmlns:o="urn:schemas-microsoft-com:office:office" xmlns:r="http://schemas.openxmlformats.org/officeDocument/2006/relationships" xmlns:m="http://schemas.openxmlformats.org/officeDocument/2006/math" xmlns:v="urn:schemas-microsoft-com:vml" xmlns:wp14="http://schemas.microsoft.com/office/word/2010/wordprocessingDrawing" xmlns:wp="http://schemas.openxmlformats.org/drawingml/2006/wordprocessingDrawing" xmlns:w10="urn:schemas-microsoft-com:office:word" xmlns:w="http://schemas.openxmlformats.org/wordprocessingml/2006/main" xmlns:w14="http://schemas.microsoft.com/office/word/2010/wordml" xmlns:wpg="http://schemas.microsoft.com/office/word/2010/wordprocessingGroup" xmlns:wpi="http://schemas.microsoft.com/office/word/2010/wordprocessingInk" xmlns:wne="http://schemas.microsoft.com/office/word/2006/wordml" xmlns:wps="http://schemas.microsoft.com/office/word/2010/wordprocessingShape" mc:Ignorable="w14 wp14">
-  <w:docDefaults>
-    <w:rPrDefault>
-      <w:rPr>
-        <w:rFonts w:asciiTheme="minorHAnsi" w:eastAsiaTheme="minorHAnsi" w:hAnsiTheme="minorHAnsi" w:cstheme="minorBidi"/>
-        <w:sz w:val="24"/>
-        <w:szCs w:val="24"/>
-        <w:lang w:val="en-US" w:eastAsia="en-US" w:bidi="ar-SA"/>
-      </w:rPr>
-    </w:rPrDefault>
-    <w:pPrDefault/>
-  </w:docDefaults>
-  <w:latentStyles w:defLockedState="0" w:defUIPriority="99" w:defSemiHidden="1" w:defUnhideWhenUsed="1" w:defQFormat="0" w:count="276">
-    <w:lsdException w:name="Normal" w:semiHidden="0" w:uiPriority="0" w:unhideWhenUsed="0" w:qFormat="1"/>
-    <w:lsdException w:name="heading 1" w:semiHidden="0" w:uiPriority="9" w:unhideWhenUsed="0" w:qFormat="1"/>
-    <w:lsdException w:name="heading 2" w:uiPriority="9" w:qFormat="1"/>
-    <w:lsdException w:name="heading 3" w:uiPriority="9" w:qFormat="1"/>
-    <w:lsdException w:name="heading 4" w:uiPriority="9" w:qFormat="1"/>
-    <w:lsdException w:name="heading 5" w:uiPriority="9" w:qFormat="1"/>
-    <w:lsdException w:name="heading 6" w:uiPriority="9" w:qFormat="1"/>
-    <w:lsdException w:name="heading 7" w:uiPriority="9" w:qFormat="1"/>
-    <w:lsdException w:name="heading 8" w:uiPriority="9" w:qFormat="1"/>
-    <w:lsdException w:name="heading 9" w:uiPriority="9" w:qFormat="1"/>
-    <w:lsdException w:name="toc 1" w:uiPriority="39"/>
-    <w:lsdException w:name="toc 2" w:uiPriority="39"/>
-    <w:lsdException w:name="toc 3" w:uiPriority="39"/>
-    <w:lsdException w:name="toc 4" w:uiPriority="39"/>
-    <w:lsdException w:name="toc 5" w:uiPriority="39"/>
-    <w:lsdException w:name="toc 6" w:uiPriority="39"/>
-    <w:lsdException w:name="toc 7" w:uiPriority="39"/>
-    <w:lsdException w:name="toc 8" w:uiPriority="39"/>
-    <w:lsdException w:name="toc 9" w:uiPriority="39"/>
-    <w:lsdException w:name="caption" w:uiPriority="35" w:qFormat="1"/>
-    <w:lsdException w:name="Title" w:semiHidden="0" w:uiPriority="10" w:unhideWhenUsed="0" w:qFormat="1"/>
-    <w:lsdException w:name="Default Paragraph Font" w:uiPriority="1"/>
-    <w:lsdException w:name="Subtitle" w:semiHidden="0" w:uiPriority="11" w:unhideWhenUsed="0" w:qFormat="1"/>
-    <w:lsdException w:name="Strong" w:semiHidden="0" w:uiPriority="22" w:unhideWhenUsed="0" w:qFormat="1"/>
-    <w:lsdException w:name="Emphasis" w:semiHidden="0" w:uiPriority="20" w:unhideWhenUsed="0" w:qFormat="1"/>
-    <w:lsdException w:name="Table Grid" w:semiHidden="0" w:uiPriority="39" w:unhideWhenUsed="0"/>
-    <w:lsdException w:name="Placeholder Text" w:unhideWhenUsed="0"/>
-    <w:lsdException w:name="No Spacing" w:semiHidden="0" w:uiPriority="1" w:unhideWhenUsed="0" w:qFormat="1"/>
-    <w:lsdException w:name="Light Shading" w:semiHidden="0" w:uiPriority="60" w:unhideWhenUsed="0"/>
-    <w:lsdException w:name="Light List" w:semiHidden="0" w:uiPriority="61" w:unhideWhenUsed="0"/>
-    <w:lsdException w:name="Light Grid" w:semiHidden="0" w:uiPriority="62" w:unhideWhenUsed="0"/>
-    <w:lsdException w:name="Medium Shading 1" w:semiHidden="0" w:uiPriority="63" w:unhideWhenUsed="0"/>
-    <w:lsdException w:name="Medium Shading 2" w:semiHidden="0" w:uiPriority="64" w:unhideWhenUsed="0"/>
-    <w:lsdException w:name="Medium List 1" w:semiHidden="0" w:uiPriority="65" w:unhideWhenUsed="0"/>
-    <w:lsdException w:name="Medium List 2" w:semiHidden="0" w:uiPriority="66" w:unhideWhenUsed="0"/>
-    <w:lsdException w:name="Medium Grid 1" w:semiHidden="0" w:uiPriority="67" w:unhideWhenUsed="0"/>
-    <w:lsdException w:name="Medium Grid 2" w:semiHidden="0" w:uiPriority="68" w:unhideWhenUsed="0"/>
-    <w:lsdException w:name="Medium Grid 3" w:semiHidden="0" w:uiPriority="69" w:unhideWhenUsed="0"/>
-    <w:lsdException w:name="Dark List" w:semiHidden="0" w:uiPriority="70" w:unhideWhenUsed="0"/>
-    <w:lsdException w:name="Colorful Shading" w:semiHidden="0" w:uiPriority="71" w:unhideWhenUsed="0"/>
-    <w:lsdException w:name="Colorful List" w:semiHidden="0" w:uiPriority="72" w:unhideWhenUsed="0"/>
-    <w:lsdException w:name="Colorful Grid" w:semiHidden="0" w:uiPriority="73" w:unhideWhenUsed="0"/>
-    <w:lsdException w:name="Light Shading Accent 1" w:semiHidden="0" w:uiPriority="60" w:unhideWhenUsed="0"/>
-    <w:lsdException w:name="Light List Accent 1" w:semiHidden="0" w:uiPriority="61" w:unhideWhenUsed="0"/>
-    <w:lsdException w:name="Light Grid Accent 1" w:semiHidden="0" w:uiPriority="62" w:unhideWhenUsed="0"/>
-    <w:lsdException w:name="Medium Shading 1 Accent 1" w:semiHidden="0" w:uiPriority="63" w:unhideWhenUsed="0"/>
-    <w:lsdException w:name="Medium Shading 2 Accent 1" w:semiHidden="0" w:uiPriority="64" w:unhideWhenUsed="0"/>
-    <w:lsdException w:name="Medium List 1 Accent 1" w:semiHidden="0" w:uiPriority="65" w:unhideWhenUsed="0"/>
-    <w:lsdException w:name="Revision" w:unhideWhenUsed="0"/>
-    <w:lsdException w:name="List Paragraph" w:semiHidden="0" w:uiPriority="34" w:unhideWhenUsed="0" w:qFormat="1"/>
-    <w:lsdException w:name="Quote" w:semiHidden="0" w:uiPriority="29" w:unhideWhenUsed="0" w:qFormat="1"/>
-    <w:lsdException w:name="Intense Quote" w:semiHidden="0" w:uiPriority="30" w:unhideWhenUsed="0" w:qFormat="1"/>
-    <w:lsdException w:name="Medium List 2 Accent 1" w:semiHidden="0" w:uiPriority="66" w:unhideWhenUsed="0"/>
-    <w:lsdException w:name="Medium Grid 1 Accent 1" w:semiHidden="0" w:uiPriority="67" w:unhideWhenUsed="0"/>
-    <w:lsdException w:name="Medium Grid 2 Accent 1" w:semiHidden="0" w:uiPriority="68" w:unhideWhenUsed="0"/>
-    <w:lsdException w:name="Medium Grid 3 Accent 1" w:semiHidden="0" w:uiPriority="69" w:unhideWhenUsed="0"/>
-    <w:lsdException w:name="Dark List Accent 1" w:semiHidden="0" w:uiPriority="70" w:unhideWhenUsed="0"/>
-    <w:lsdException w:name="Colorful Shading Accent 1" w:semiHidden="0" w:uiPriority="71" w:unhideWhenUsed="0"/>
-    <w:lsdException w:name="Colorful List Accent 1" w:semiHidden="0" w:uiPriority="72" w:unhideWhenUsed="0"/>
-    <w:lsdException w:name="Colorful Grid Accent 1" w:semiHidden="0" w:uiPriority="73" w:unhideWhenUsed="0"/>
-    <w:lsdException w:name="Light Shading Accent 2" w:semiHidden="0" w:uiPriority="60" w:unhideWhenUsed="0"/>
-    <w:lsdException w:name="Light List Accent 2" w:semiHidden="0" w:uiPriority="61" w:unhideWhenUsed="0"/>
-    <w:lsdException w:name="Light Grid Accent 2" w:semiHidden="0" w:uiPriority="62" w:unhideWhenUsed="0"/>
-    <w:lsdException w:name="Medium Shading 1 Accent 2" w:semiHidden="0" w:uiPriority="63" w:unhideWhenUsed="0"/>
-    <w:lsdException w:name="Medium Shading 2 Accent 2" w:semiHidden="0" w:uiPriority="64" w:unhideWhenUsed="0"/>
-    <w:lsdException w:name="Medium List 1 Accent 2" w:semiHidden="0" w:uiPriority="65" w:unhideWhenUsed="0"/>
-    <w:lsdException w:name="Medium List 2 Accent 2" w:semiHidden="0" w:uiPriority="66" w:unhideWhenUsed="0"/>
-    <w:lsdException w:name="Medium Grid 1 Accent 2" w:semiHidden="0" w:uiPriority="67" w:unhideWhenUsed="0"/>
-    <w:lsdException w:name="Medium Grid 2 Accent 2" w:semiHidden="0" w:uiPriority="68" w:unhideWhenUsed="0"/>
-    <w:lsdException w:name="Medium Grid 3 Accent 2" w:semiHidden="0" w:uiPriority="69" w:unhideWhenUsed="0"/>
-    <w:lsdException w:name="Dark List Accent 2" w:semiHidden="0" w:uiPriority="70" w:unhideWhenUsed="0"/>
-    <w:lsdException w:name="Colorful Shading Accent 2" w:semiHidden="0" w:uiPriority="71" w:unhideWhenUsed="0"/>
-    <w:lsdException w:name="Colorful List Accent 2" w:semiHidden="0" w:uiPriority="72" w:unhideWhenUsed="0"/>
-    <w:lsdException w:name="Colorful Grid Accent 2" w:semiHidden="0" w:uiPriority="73" w:unhideWhenUsed="0"/>
-    <w:lsdException w:name="Light Shading Accent 3" w:semiHidden="0" w:uiPriority="60" w:unhideWhenUsed="0"/>
-    <w:lsdException w:name="Light List Accent 3" w:semiHidden="0" w:uiPriority="61" w:unhideWhenUsed="0"/>
-    <w:lsdException w:name="Light Grid Accent 3" w:semiHidden="0" w:uiPriority="62" w:unhideWhenUsed="0"/>
-    <w:lsdException w:name="Medium Shading 1 Accent 3" w:semiHidden="0" w:uiPriority="63" w:unhideWhenUsed="0"/>
-    <w:lsdException w:name="Medium Shading 2 Accent 3" w:semiHidden="0" w:uiPriority="64" w:unhideWhenUsed="0"/>
-    <w:lsdException w:name="Medium List 1 Accent 3" w:semiHidden="0" w:uiPriority="65" w:unhideWhenUsed="0"/>
-    <w:lsdException w:name="Medium List 2 Accent 3" w:semiHidden="0" w:uiPriority="66" w:unhideWhenUsed="0"/>
-    <w:lsdException w:name="Medium Grid 1 Accent 3" w:semiHidden="0" w:uiPriority="67" w:unhideWhenUsed="0"/>
-    <w:lsdException w:name="Medium Grid 2 Accent 3" w:semiHidden="0" w:uiPriority="68" w:unhideWhenUsed="0"/>
-    <w:lsdException w:name="Medium Grid 3 Accent 3" w:semiHidden="0" w:uiPriority="69" w:unhideWhenUsed="0"/>
-    <w:lsdException w:name="Dark List Accent 3" w:semiHidden="0" w:uiPriority="70" w:unhideWhenUsed="0"/>
-    <w:lsdException w:name="Colorful Shading Accent 3" w:semiHidden="0" w:uiPriority="71" w:unhideWhenUsed="0"/>
-    <w:lsdException w:name="Colorful List Accent 3" w:semiHidden="0" w:uiPriority="72" w:unhideWhenUsed="0"/>
-    <w:lsdException w:name="Colorful Grid Accent 3" w:semiHidden="0" w:uiPriority="73" w:unhideWhenUsed="0"/>
-    <w:lsdException w:name="Light Shading Accent 4" w:semiHidden="0" w:uiPriority="60" w:unhideWhenUsed="0"/>
-    <w:lsdException w:name="Light List Accent 4" w:semiHidden="0" w:uiPriority="61" w:unhideWhenUsed="0"/>
-    <w:lsdException w:name="Light Grid Accent 4" w:semiHidden="0" w:uiPriority="62" w:unhideWhenUsed="0"/>
-    <w:lsdException w:name="Medium Shading 1 Accent 4" w:semiHidden="0" w:uiPriority="63" w:unhideWhenUsed="0"/>
-    <w:lsdException w:name="Medium Shading 2 Accent 4" w:semiHidden="0" w:uiPriority="64" w:unhideWhenUsed="0"/>
-    <w:lsdException w:name="Medium List 1 Accent 4" w:semiHidden="0" w:uiPriority="65" w:unhideWhenUsed="0"/>
-    <w:lsdException w:name="Medium List 2 Accent 4" w:semiHidden="0" w:uiPriority="66" w:unhideWhenUsed="0"/>
-    <w:lsdException w:name="Medium Grid 1 Accent 4" w:semiHidden="0" w:uiPriority="67" w:unhideWhenUsed="0"/>
-    <w:lsdException w:name="Medium Grid 2 Accent 4" w:semiHidden="0" w:uiPriority="68" w:unhideWhenUsed="0"/>
-    <w:lsdException w:name="Medium Grid 3 Accent 4" w:semiHidden="0" w:uiPriority="69" w:unhideWhenUsed="0"/>
-    <w:lsdException w:name="Dark List Accent 4" w:semiHidden="0" w:uiPriority="70" w:unhideWhenUsed="0"/>
-    <w:lsdException w:name="Colorful Shading Accent 4" w:semiHidden="0" w:uiPriority="71" w:unhideWhenUsed="0"/>
-    <w:lsdException w:name="Colorful List Accent 4" w:semiHidden="0" w:uiPriority="72" w:unhideWhenUsed="0"/>
-    <w:lsdException w:name="Colorful Grid Accent 4" w:semiHidden="0" w:uiPriority="73" w:unhideWhenUsed="0"/>
-    <w:lsdException w:name="Light Shading Accent 5" w:semiHidden="0" w:uiPriority="60" w:unhideWhenUsed="0"/>
-    <w:lsdException w:name="Light List Accent 5" w:semiHidden="0" w:uiPriority="61" w:unhideWhenUsed="0"/>
-    <w:lsdException w:name="Light Grid Accent 5" w:semiHidden="0" w:uiPriority="62" w:unhideWhenUsed="0"/>
-    <w:lsdException w:name="Medium Shading 1 Accent 5" w:semiHidden="0" w:uiPriority="63" w:unhideWhenUsed="0"/>
-    <w:lsdException w:name="Medium Shading 2 Accent 5" w:semiHidden="0" w:uiPriority="64" w:unhideWhenUsed="0"/>
-    <w:lsdException w:name="Medium List 1 Accent 5" w:semiHidden="0" w:uiPriority="65" w:unhideWhenUsed="0"/>
-    <w:lsdException w:name="Medium List 2 Accent 5" w:semiHidden="0" w:uiPriority="66" w:unhideWhenUsed="0"/>
-    <w:lsdException w:name="Medium Grid 1 Accent 5" w:semiHidden="0" w:uiPriority="67" w:unhideWhenUsed="0"/>
-    <w:lsdException w:name="Medium Grid 2 Accent 5" w:semiHidden="0" w:uiPriority="68" w:unhideWhenUsed="0"/>
-    <w:lsdException w:name="Medium Grid 3 Accent 5" w:semiHidden="0" w:uiPriority="69" w:unhideWhenUsed="0"/>
-    <w:lsdException w:name="Dark List Accent 5" w:semiHidden="0" w:uiPriority="70" w:unhideWhenUsed="0"/>
-    <w:lsdException w:name="Colorful Shading Accent 5" w:semiHidden="0" w:uiPriority="71" w:unhideWhenUsed="0"/>
-    <w:lsdException w:name="Colorful List Accent 5" w:semiHidden="0" w:uiPriority="72" w:unhideWhenUsed="0"/>
-    <w:lsdException w:name="Colorful Grid Accent 5" w:semiHidden="0" w:uiPriority="73" w:unhideWhenUsed="0"/>
-    <w:lsdException w:name="Light Shading Accent 6" w:semiHidden="0" w:uiPriority="60" w:unhideWhenUsed="0"/>
-    <w:lsdException w:name="Light List Accent 6" w:semiHidden="0" w:uiPriority="61" w:unhideWhenUsed="0"/>
-    <w:lsdException w:name="Light Grid Accent 6" w:semiHidden="0" w:uiPriority="62" w:unhideWhenUsed="0"/>
-    <w:lsdException w:name="Medium Shading 1 Accent 6" w:semiHidden="0" w:uiPriority="63" w:unhideWhenUsed="0"/>
-    <w:lsdException w:name="Medium Shading 2 Accent 6" w:semiHidden="0" w:uiPriority="64" w:unhideWhenUsed="0"/>
-    <w:lsdException w:name="Medium List 1 Accent 6" w:semiHidden="0" w:uiPriority="65" w:unhideWhenUsed="0"/>
-    <w:lsdException w:name="Medium List 2 Accent 6" w:semiHidden="0" w:uiPriority="66" w:unhideWhenUsed="0"/>
-    <w:lsdException w:name="Medium Grid 1 Accent 6" w:semiHidden="0" w:uiPriority="67" w:unhideWhenUsed="0"/>
-    <w:lsdException w:name="Medium Grid 2 Accent 6" w:semiHidden="0" w:uiPriority="68" w:unhideWhenUsed="0"/>
-    <w:lsdException w:name="Medium Grid 3 Accent 6" w:semiHidden="0" w:uiPriority="69" w:unhideWhenUsed="0"/>
-    <w:lsdException w:name="Dark List Accent 6" w:semiHidden="0" w:uiPriority="70" w:unhideWhenUsed="0"/>
-    <w:lsdException w:name="Colorful Shading Accent 6" w:semiHidden="0" w:uiPriority="71" w:unhideWhenUsed="0"/>
-    <w:lsdException w:name="Colorful List Accent 6" w:semiHidden="0" w:uiPriority="72" w:unhideWhenUsed="0"/>
-    <w:lsdException w:name="Colorful Grid Accent 6" w:semiHidden="0" w:uiPriority="73" w:unhideWhenUsed="0"/>
-    <w:lsdException w:name="Subtle Emphasis" w:semiHidden="0" w:uiPriority="19" w:unhideWhenUsed="0" w:qFormat="1"/>
-    <w:lsdException w:name="Intense Emphasis" w:semiHidden="0" w:uiPriority="21" w:unhideWhenUsed="0" w:qFormat="1"/>
-    <w:lsdException w:name="Subtle Reference" w:semiHidden="0" w:uiPriority="31" w:unhideWhenUsed="0" w:qFormat="1"/>
-    <w:lsdException w:name="Intense Reference" w:semiHidden="0" w:uiPriority="32" w:unhideWhenUsed="0" w:qFormat="1"/>
-    <w:lsdException w:name="Book Title" w:semiHidden="0" w:uiPriority="33" w:unhideWhenUsed="0" w:qFormat="1"/>
-    <w:lsdException w:name="Bibliography" w:uiPriority="37"/>
-    <w:lsdException w:name="TOC Heading" w:uiPriority="39" w:qFormat="1"/>
+  <w:latentStyles w:defLockedState="0" w:defUIPriority="99" w:defSemiHidden="0" w:defUnhideWhenUsed="0" w:defQFormat="0" w:count="380">
+    <w:lsdException w:name="Normal" w:uiPriority="0" w:qFormat="1"/>
+    <w:lsdException w:name="heading 1" w:uiPriority="9" w:qFormat="1"/>
+    <w:lsdException w:name="heading 2" w:semiHidden="1" w:uiPriority="9" w:unhideWhenUsed="1" w:qFormat="1"/>
+    <w:lsdException w:name="heading 3" w:semiHidden="1" w:uiPriority="9" w:unhideWhenUsed="1" w:qFormat="1"/>
+    <w:lsdException w:name="heading 4" w:semiHidden="1" w:uiPriority="9" w:unhideWhenUsed="1" w:qFormat="1"/>
+    <w:lsdException w:name="heading 5" w:semiHidden="1" w:uiPriority="9" w:unhideWhenUsed="1" w:qFormat="1"/>
+    <w:lsdException w:name="heading 6" w:semiHidden="1" w:uiPriority="9" w:unhideWhenUsed="1" w:qFormat="1"/>
+    <w:lsdException w:name="heading 7" w:semiHidden="1" w:uiPriority="9" w:unhideWhenUsed="1" w:qFormat="1"/>
+    <w:lsdException w:name="heading 8" w:semiHidden="1" w:uiPriority="9" w:unhideWhenUsed="1" w:qFormat="1"/>
+    <w:lsdException w:name="heading 9" w:semiHidden="1" w:uiPriority="9" w:unhideWhenUsed="1" w:qFormat="1"/>
+    <w:lsdException w:name="index 1" w:semiHidden="1" w:unhideWhenUsed="1"/>
+    <w:lsdException w:name="index 2" w:semiHidden="1" w:unhideWhenUsed="1"/>
+    <w:lsdException w:name="index 3" w:semiHidden="1" w:unhideWhenUsed="1"/>
+    <w:lsdException w:name="index 4" w:semiHidden="1" w:unhideWhenUsed="1"/>
+    <w:lsdException w:name="index 5" w:semiHidden="1" w:unhideWhenUsed="1"/>
+    <w:lsdException w:name="index 6" w:semiHidden="1" w:unhideWhenUsed="1"/>
+    <w:lsdException w:name="index 7" w:semiHidden="1" w:unhideWhenUsed="1"/>
+    <w:lsdException w:name="index 8" w:semiHidden="1" w:unhideWhenUsed="1"/>
+    <w:lsdException w:name="index 9" w:semiHidden="1" w:unhideWhenUsed="1"/>
+    <w:lsdException w:name="toc 1" w:semiHidden="1" w:uiPriority="39" w:unhideWhenUsed="1"/>
+    <w:lsdException w:name="toc 2" w:semiHidden="1" w:uiPriority="39" w:unhideWhenUsed="1"/>
+    <w:lsdException w:name="toc 3" w:semiHidden="1" w:uiPriority="39" w:unhideWhenUsed="1"/>
+    <w:lsdException w:name="toc 4" w:semiHidden="1" w:uiPriority="39" w:unhideWhenUsed="1"/>
+    <w:lsdException w:name="toc 5" w:semiHidden="1" w:uiPriority="39" w:unhideWhenUsed="1"/>
+    <w:lsdException w:name="toc 6" w:semiHidden="1" w:uiPriority="39" w:unhideWhenUsed="1"/>
+    <w:lsdException w:name="toc 7" w:semiHidden="1" w:uiPriority="39" w:unhideWhenUsed="1"/>
+    <w:lsdException w:name="toc 8" w:semiHidden="1" w:uiPriority="39" w:unhideWhenUsed="1"/>
+    <w:lsdException w:name="toc 9" w:semiHidden="1" w:uiPriority="39" w:unhideWhenUsed="1"/>
+    <w:lsdException w:name="Normal Indent" w:semiHidden="1" w:unhideWhenUsed="1"/>
+    <w:lsdException w:name="footnote text" w:semiHidden="1" w:unhideWhenUsed="1"/>
+    <w:lsdException w:name="annotation text" w:semiHidden="1" w:unhideWhenUsed="1"/>
+    <w:lsdException w:name="header" w:semiHidden="1" w:unhideWhenUsed="1"/>
+    <w:lsdException w:name="footer" w:semiHidden="1" w:unhideWhenUsed="1"/>
+    <w:lsdException w:name="index heading" w:semiHidden="1" w:unhideWhenUsed="1"/>
+    <w:lsdException w:name="caption" w:semiHidden="1" w:uiPriority="35" w:unhideWhenUsed="1" w:qFormat="1"/>
+    <w:lsdException w:name="table of figures" w:semiHidden="1" w:unhideWhenUsed="1"/>
+    <w:lsdException w:name="envelope address" w:semiHidden="1" w:unhideWhenUsed="1"/>
+    <w:lsdException w:name="envelope return" w:semiHidden="1" w:unhideWhenUsed="1"/>
+    <w:lsdException w:name="footnote reference" w:semiHidden="1" w:unhideWhenUsed="1"/>
+    <w:lsdException w:name="annotation reference" w:semiHidden="1" w:unhideWhenUsed="1"/>
+    <w:lsdException w:name="line number" w:semiHidden="1" w:unhideWhenUsed="1"/>
+    <w:lsdException w:name="page number" w:semiHidden="1" w:unhideWhenUsed="1"/>
+    <w:lsdException w:name="endnote reference" w:semiHidden="1" w:unhideWhenUsed="1"/>
+    <w:lsdException w:name="endnote text" w:semiHidden="1" w:unhideWhenUsed="1"/>
+    <w:lsdException w:name="table of authorities" w:semiHidden="1" w:unhideWhenUsed="1"/>
+    <w:lsdException w:name="macro" w:semiHidden="1" w:unhideWhenUsed="1"/>
+    <w:lsdException w:name="toa heading" w:semiHidden="1" w:unhideWhenUsed="1"/>
+    <w:lsdException w:name="List" w:semiHidden="1" w:unhideWhenUsed="1"/>
+    <w:lsdException w:name="List Bullet" w:semiHidden="1" w:unhideWhenUsed="1"/>
+    <w:lsdException w:name="List Number" w:semiHidden="1" w:unhideWhenUsed="1"/>
+    <w:lsdException w:name="List 2" w:semiHidden="1" w:unhideWhenUsed="1"/>
+    <w:lsdException w:name="List 3" w:semiHidden="1" w:unhideWhenUsed="1"/>
+    <w:lsdException w:name="List 4" w:semiHidden="1" w:unhideWhenUsed="1"/>
+    <w:lsdException w:name="List 5" w:semiHidden="1" w:unhideWhenUsed="1"/>
+    <w:lsdException w:name="List Bullet 2" w:semiHidden="1" w:unhideWhenUsed="1"/>
+    <w:lsdException w:name="List Bullet 3" w:semiHidden="1" w:unhideWhenUsed="1"/>
+    <w:lsdException w:name="List Bullet 4" w:semiHidden="1" w:unhideWhenUsed="1"/>
+    <w:lsdException w:name="List Bullet 5" w:semiHidden="1" w:unhideWhenUsed="1"/>
+    <w:lsdException w:name="List Number 2" w:semiHidden="1" w:unhideWhenUsed="1"/>
+    <w:lsdException w:name="List Number 3" w:semiHidden="1" w:unhideWhenUsed="1"/>
+    <w:lsdException w:name="List Number 4" w:semiHidden="1" w:unhideWhenUsed="1"/>
+    <w:lsdException w:name="List Number 5" w:semiHidden="1" w:unhideWhenUsed="1"/>
+    <w:lsdException w:name="Title" w:uiPriority="10" w:qFormat="1"/>
+    <w:lsdException w:name="Closing" w:semiHidden="1" w:unhideWhenUsed="1"/>
+    <w:lsdException w:name="Signature" w:semiHidden="1" w:unhideWhenUsed="1"/>
+    <w:lsdException w:name="Default Paragraph Font" w:semiHidden="1" w:uiPriority="1" w:unhideWhenUsed="1"/>
+    <w:lsdException w:name="Body Text" w:semiHidden="1" w:unhideWhenUsed="1"/>
+    <w:lsdException w:name="Body Text Indent" w:semiHidden="1" w:unhideWhenUsed="1"/>
+    <w:lsdException w:name="List Continue" w:semiHidden="1" w:unhideWhenUsed="1"/>
+    <w:lsdException w:name="List Continue 2" w:semiHidden="1" w:unhideWhenUsed="1"/>
+    <w:lsdException w:name="List Continue 3" w:semiHidden="1" w:unhideWhenUsed="1"/>
+    <w:lsdException w:name="List Continue 4" w:semiHidden="1" w:unhideWhenUsed="1"/>
+    <w:lsdException w:name="List Continue 5" w:semiHidden="1" w:unhideWhenUsed="1"/>
+    <w:lsdException w:name="Message Header" w:semiHidden="1" w:unhideWhenUsed="1"/>
+    <w:lsdException w:name="Subtitle" w:uiPriority="11" w:qFormat="1"/>
+    <w:lsdException w:name="Salutation" w:semiHidden="1" w:unhideWhenUsed="1"/>
+    <w:lsdException w:name="Date" w:semiHidden="1" w:unhideWhenUsed="1"/>
+    <w:lsdException w:name="Body Text First Indent" w:semiHidden="1" w:unhideWhenUsed="1"/>
+    <w:lsdException w:name="Body Text First Indent 2" w:semiHidden="1" w:unhideWhenUsed="1"/>
+    <w:lsdException w:name="Note Heading" w:semiHidden="1" w:unhideWhenUsed="1"/>
+    <w:lsdException w:name="Body Text 2" w:semiHidden="1" w:unhideWhenUsed="1"/>
+    <w:lsdException w:name="Body Text 3" w:semiHidden="1" w:unhideWhenUsed="1"/>
+    <w:lsdException w:name="Body Text Indent 2" w:semiHidden="1" w:unhideWhenUsed="1"/>
+    <w:lsdException w:name="Body Text Indent 3" w:semiHidden="1" w:unhideWhenUsed="1"/>
+    <w:lsdException w:name="Block Text" w:semiHidden="1" w:unhideWhenUsed="1"/>
+    <w:lsdException w:name="Hyperlink" w:semiHidden="1" w:unhideWhenUsed="1"/>
+    <w:lsdException w:name="FollowedHyperlink" w:semiHidden="1" w:unhideWhenUsed="1"/>
+    <w:lsdException w:name="Strong" w:uiPriority="22" w:qFormat="1"/>
+    <w:lsdException w:name="Emphasis" w:uiPriority="20" w:qFormat="1"/>
+    <w:lsdException w:name="Document Map" w:semiHidden="1" w:unhideWhenUsed="1"/>
+    <w:lsdException w:name="Plain Text" w:semiHidden="1" w:unhideWhenUsed="1"/>
+    <w:lsdException w:name="E-mail Signature" w:semiHidden="1" w:unhideWhenUsed="1"/>
+    <w:lsdException w:name="HTML Top of Form" w:semiHidden="1" w:unhideWhenUsed="1"/>
+    <w:lsdException w:name="HTML Bottom of Form" w:semiHidden="1" w:unhideWhenUsed="1"/>
+    <w:lsdException w:name="Normal (Web)" w:semiHidden="1" w:unhideWhenUsed="1"/>
+    <w:lsdException w:name="HTML Acronym" w:semiHidden="1" w:unhideWhenUsed="1"/>
+    <w:lsdException w:name="HTML Address" w:semiHidden="1" w:unhideWhenUsed="1"/>
+    <w:lsdException w:name="HTML Cite" w:semiHidden="1" w:unhideWhenUsed="1"/>
+    <w:lsdException w:name="HTML Code" w:semiHidden="1" w:unhideWhenUsed="1"/>
+    <w:lsdException w:name="HTML Definition" w:semiHidden="1" w:unhideWhenUsed="1"/>
+    <w:lsdException w:name="HTML Keyboard" w:semiHidden="1" w:unhideWhenUsed="1"/>
+    <w:lsdException w:name="HTML Preformatted" w:semiHidden="1" w:unhideWhenUsed="1"/>
+    <w:lsdException w:name="HTML Sample" w:semiHidden="1" w:unhideWhenUsed="1"/>
+    <w:lsdException w:name="HTML Typewriter" w:semiHidden="1" w:unhideWhenUsed="1"/>
+    <w:lsdException w:name="HTML Variable" w:semiHidden="1" w:unhideWhenUsed="1"/>
+    <w:lsdException w:name="Normal Table" w:semiHidden="1" w:unhideWhenUsed="1"/>
+    <w:lsdException w:name="annotation subject" w:semiHidden="1" w:unhideWhenUsed="1"/>
+    <w:lsdException w:name="No List" w:semiHidden="1" w:unhideWhenUsed="1"/>
+    <w:lsdException w:name="Outline List 1" w:semiHidden="1" w:unhideWhenUsed="1"/>
+    <w:lsdException w:name="Outline List 2" w:semiHidden="1" w:unhideWhenUsed="1"/>
+    <w:lsdException w:name="Outline List 3" w:semiHidden="1" w:unhideWhenUsed="1"/>
+    <w:lsdException w:name="Table Simple 1" w:semiHidden="1" w:unhideWhenUsed="1"/>
+    <w:lsdException w:name="Table Simple 2" w:semiHidden="1" w:unhideWhenUsed="1"/>
+    <w:lsdException w:name="Table Simple 3" w:semiHidden="1" w:unhideWhenUsed="1"/>
+    <w:lsdException w:name="Table Classic 1" w:semiHidden="1" w:unhideWhenUsed="1"/>
+    <w:lsdException w:name="Table Classic 2" w:semiHidden="1" w:unhideWhenUsed="1"/>
+    <w:lsdException w:name="Table Classic 3" w:semiHidden="1" w:unhideWhenUsed="1"/>
+    <w:lsdException w:name="Table Classic 4" w:semiHidden="1" w:unhideWhenUsed="1"/>
+    <w:lsdException w:name="Table Colorful 1" w:semiHidden="1" w:unhideWhenUsed="1"/>
+    <w:lsdException w:name="Table Colorful 2" w:semiHidden="1" w:unhideWhenUsed="1"/>
+    <w:lsdException w:name="Table Colorful 3" w:semiHidden="1" w:unhideWhenUsed="1"/>
+    <w:lsdException w:name="Table Columns 1" w:semiHidden="1" w:unhideWhenUsed="1"/>
+    <w:lsdException w:name="Table Columns 2" w:semiHidden="1" w:unhideWhenUsed="1"/>
+    <w:lsdException w:name="Table Columns 3" w:semiHidden="1" w:unhideWhenUsed="1"/>
+    <w:lsdException w:name="Table Columns 4" w:semiHidden="1" w:unhideWhenUsed="1"/>
+    <w:lsdException w:name="Table Columns 5" w:semiHidden="1" w:unhideWhenUsed="1"/>
+    <w:lsdException w:name="Table Grid 1" w:semiHidden="1" w:unhideWhenUsed="1"/>
+    <w:lsdException w:name="Table Grid 2" w:semiHidden="1" w:unhideWhenUsed="1"/>
+    <w:lsdException w:name="Table Grid 3" w:semiHidden="1" w:unhideWhenUsed="1"/>
+    <w:lsdException w:name="Table Grid 4" w:semiHidden="1" w:unhideWhenUsed="1"/>
+    <w:lsdException w:name="Table Grid 5" w:semiHidden="1" w:unhideWhenUsed="1"/>
+    <w:lsdException w:name="Table Grid 6" w:semiHidden="1" w:unhideWhenUsed="1"/>
+    <w:lsdException w:name="Table Grid 7" w:semiHidden="1" w:unhideWhenUsed="1"/>
+    <w:lsdException w:name="Table Grid 8" w:semiHidden="1" w:unhideWhenUsed="1"/>
+    <w:lsdException w:name="Table List 1" w:semiHidden="1" w:unhideWhenUsed="1"/>
+    <w:lsdException w:name="Table List 2" w:semiHidden="1" w:unhideWhenUsed="1"/>
+    <w:lsdException w:name="Table List 3" w:semiHidden="1" w:unhideWhenUsed="1"/>
+    <w:lsdException w:name="Table List 4" w:semiHidden="1" w:unhideWhenUsed="1"/>
+    <w:lsdException w:name="Table List 5" w:semiHidden="1" w:unhideWhenUsed="1"/>
+    <w:lsdException w:name="Table List 6" w:semiHidden="1" w:unhideWhenUsed="1"/>
+    <w:lsdException w:name="Table List 7" w:semiHidden="1" w:unhideWhenUsed="1"/>
+    <w:lsdException w:name="Table List 8" w:semiHidden="1" w:unhideWhenUsed="1"/>
+    <w:lsdException w:name="Table 3D effects 1" w:semiHidden="1" w:unhideWhenUsed="1"/>
+    <w:lsdException w:name="Table 3D effects 2" w:semiHidden="1" w:unhideWhenUsed="1"/>
+    <w:lsdException w:name="Table 3D effects 3" w:semiHidden="1" w:unhideWhenUsed="1"/>
+    <w:lsdException w:name="Table Contemporary" w:semiHidden="1" w:unhideWhenUsed="1"/>
+    <w:lsdException w:name="Table Elegant" w:semiHidden="1" w:unhideWhenUsed="1"/>
+    <w:lsdException w:name="Table Professional" w:semiHidden="1" w:unhideWhenUsed="1"/>
+    <w:lsdException w:name="Table Subtle 1" w:semiHidden="1" w:unhideWhenUsed="1"/>
+    <w:lsdException w:name="Table Subtle 2" w:semiHidden="1" w:unhideWhenUsed="1"/>
+    <w:lsdException w:name="Table Web 1" w:semiHidden="1" w:unhideWhenUsed="1"/>
+    <w:lsdException w:name="Table Web 2" w:semiHidden="1" w:unhideWhenUsed="1"/>
+    <w:lsdException w:name="Table Web 3" w:semiHidden="1" w:unhideWhenUsed="1"/>
+    <w:lsdException w:name="Balloon Text" w:semiHidden="1" w:unhideWhenUsed="1"/>
+    <w:lsdException w:name="Table Grid" w:uiPriority="39"/>
+    <w:lsdException w:name="Table Theme" w:semiHidden="1" w:unhideWhenUsed="1"/>
+    <w:lsdException w:name="Note Level 1" w:semiHidden="1" w:unhideWhenUsed="1"/>
+    <w:lsdException w:name="Note Level 2" w:semiHidden="1" w:unhideWhenUsed="1"/>
+    <w:lsdException w:name="Note Level 3" w:semiHidden="1" w:unhideWhenUsed="1"/>
+    <w:lsdException w:name="Note Level 4" w:semiHidden="1" w:unhideWhenUsed="1"/>
+    <w:lsdException w:name="Note Level 5" w:semiHidden="1" w:unhideWhenUsed="1"/>
+    <w:lsdException w:name="Note Level 6" w:semiHidden="1" w:unhideWhenUsed="1"/>
+    <w:lsdException w:name="Note Level 7" w:semiHidden="1" w:unhideWhenUsed="1"/>
+    <w:lsdException w:name="Note Level 8" w:semiHidden="1" w:unhideWhenUsed="1"/>
+    <w:lsdException w:name="Note Level 9" w:semiHidden="1" w:unhideWhenUsed="1"/>
+    <w:lsdException w:name="Placeholder Text" w:semiHidden="1"/>
+    <w:lsdException w:name="No Spacing" w:uiPriority="1" w:qFormat="1"/>
+    <w:lsdException w:name="Light Shading" w:uiPriority="60"/>
+    <w:lsdException w:name="Light List" w:uiPriority="61"/>
+    <w:lsdException w:name="Light Grid" w:uiPriority="62"/>
+    <w:lsdException w:name="Medium Shading 1" w:uiPriority="63"/>
+    <w:lsdException w:name="Medium Shading 2" w:uiPriority="64"/>
+    <w:lsdException w:name="Medium List 1" w:uiPriority="65"/>
+    <w:lsdException w:name="Medium List 2" w:uiPriority="66"/>
+    <w:lsdException w:name="Medium Grid 1" w:uiPriority="67"/>
+    <w:lsdException w:name="Medium Grid 2" w:uiPriority="68"/>
+    <w:lsdException w:name="Medium Grid 3" w:uiPriority="69"/>
+    <w:lsdException w:name="Dark List" w:uiPriority="70"/>
+    <w:lsdException w:name="Colorful Shading" w:uiPriority="71"/>
+    <w:lsdException w:name="Colorful List" w:uiPriority="72"/>
+    <w:lsdException w:name="Colorful Grid" w:uiPriority="73"/>
+    <w:lsdException w:name="Light Shading Accent 1" w:uiPriority="60"/>
+    <w:lsdException w:name="Light List Accent 1" w:uiPriority="61"/>
+    <w:lsdException w:name="Light Grid Accent 1" w:uiPriority="62"/>
+    <w:lsdException w:name="Medium Shading 1 Accent 1" w:uiPriority="63"/>
+    <w:lsdException w:name="Medium Shading 2 Accent 1" w:uiPriority="64"/>
+    <w:lsdException w:name="Medium List 1 Accent 1" w:uiPriority="65"/>
+    <w:lsdException w:name="Revision" w:semiHidden="1"/>
+    <w:lsdException w:name="List Paragraph" w:uiPriority="34" w:qFormat="1"/>
+    <w:lsdException w:name="Quote" w:uiPriority="29" w:qFormat="1"/>
+    <w:lsdException w:name="Intense Quote" w:uiPriority="30" w:qFormat="1"/>
+    <w:lsdException w:name="Medium List 2 Accent 1" w:uiPriority="66"/>
+    <w:lsdException w:name="Medium Grid 1 Accent 1" w:uiPriority="67"/>
+    <w:lsdException w:name="Medium Grid 2 Accent 1" w:uiPriority="68"/>
+    <w:lsdException w:name="Medium Grid 3 Accent 1" w:uiPriority="69"/>
+    <w:lsdException w:name="Dark List Accent 1" w:uiPriority="70"/>
+    <w:lsdException w:name="Colorful Shading Accent 1" w:uiPriority="71"/>
+    <w:lsdException w:name="Colorful List Accent 1" w:uiPriority="72"/>
+    <w:lsdException w:name="Colorful Grid Accent 1" w:uiPriority="73"/>
+    <w:lsdException w:name="Light Shading Accent 2" w:uiPriority="60"/>
+    <w:lsdException w:name="Light List Accent 2" w:uiPriority="61"/>
+    <w:lsdException w:name="Light Grid Accent 2" w:uiPriority="62"/>
+    <w:lsdException w:name="Medium Shading 1 Accent 2" w:uiPriority="63"/>
+    <w:lsdException w:name="Medium Shading 2 Accent 2" w:uiPriority="64"/>
+    <w:lsdException w:name="Medium List 1 Accent 2" w:uiPriority="65"/>
+    <w:lsdException w:name="Medium List 2 Accent 2" w:uiPriority="66"/>
+    <w:lsdException w:name="Medium Grid 1 Accent 2" w:uiPriority="67"/>
+    <w:lsdException w:name="Medium Grid 2 Accent 2" w:uiPriority="68"/>
+    <w:lsdException w:name="Medium Grid 3 Accent 2" w:uiPriority="69"/>
+    <w:lsdException w:name="Dark List Accent 2" w:uiPriority="70"/>
+    <w:lsdException w:name="Colorful Shading Accent 2" w:uiPriority="71"/>
+    <w:lsdException w:name="Colorful List Accent 2" w:uiPriority="72"/>
+    <w:lsdException w:name="Colorful Grid Accent 2" w:uiPriority="73"/>
+    <w:lsdException w:name="Light Shading Accent 3" w:uiPriority="60"/>
+    <w:lsdException w:name="Light List Accent 3" w:uiPriority="61"/>
+    <w:lsdException w:name="Light Grid Accent 3" w:uiPriority="62"/>
+    <w:lsdException w:name="Medium Shading 1 Accent 3" w:uiPriority="63"/>
+    <w:lsdException w:name="Medium Shading 2 Accent 3" w:uiPriority="64"/>
+    <w:lsdException w:name="Medium List 1 Accent 3" w:uiPriority="65"/>
+    <w:lsdException w:name="Medium List 2 Accent 3" w:uiPriority="66"/>
+    <w:lsdException w:name="Medium Grid 1 Accent 3" w:uiPriority="67"/>
+    <w:lsdException w:name="Medium Grid 2 Accent 3" w:uiPriority="68"/>
+    <w:lsdException w:name="Medium Grid 3 Accent 3" w:uiPriority="69"/>
+    <w:lsdException w:name="Dark List Accent 3" w:uiPriority="70"/>
+    <w:lsdException w:name="Colorful Shading Accent 3" w:uiPriority="71"/>
+    <w:lsdException w:name="Colorful List Accent 3" w:uiPriority="72"/>
+    <w:lsdException w:name="Colorful Grid Accent 3" w:uiPriority="73"/>
+    <w:lsdException w:name="Light Shading Accent 4" w:uiPriority="60"/>
+    <w:lsdException w:name="Light List Accent 4" w:uiPriority="61"/>
+    <w:lsdException w:name="Light Grid Accent 4" w:uiPriority="62"/>
+    <w:lsdException w:name="Medium Shading 1 Accent 4" w:uiPriority="63"/>
+    <w:lsdException w:name="Medium Shading 2 Accent 4" w:uiPriority="64"/>
+    <w:lsdException w:name="Medium List 1 Accent 4" w:uiPriority="65"/>
+    <w:lsdException w:name="Medium List 2 Accent 4" w:uiPriority="66"/>
+    <w:lsdException w:name="Medium Grid 1 Accent 4" w:uiPriority="67"/>
+    <w:lsdException w:name="Medium Grid 2 Accent 4" w:uiPriority="68"/>
+    <w:lsdException w:name="Medium Grid 3 Accent 4" w:uiPriority="69"/>
+    <w:lsdException w:name="Dark List Accent 4" w:uiPriority="70"/>
+    <w:lsdException w:name="Colorful Shading Accent 4" w:uiPriority="71"/>
+    <w:lsdException w:name="Colorful List Accent 4" w:uiPriority="72"/>
+    <w:lsdException w:name="Colorful Grid Accent 4" w:uiPriority="73"/>
+    <w:lsdException w:name="Light Shading Accent 5" w:uiPriority="60"/>
+    <w:lsdException w:name="Light List Accent 5" w:uiPriority="61"/>
+    <w:lsdException w:name="Light Grid Accent 5" w:uiPriority="62"/>
+    <w:lsdException w:name="Medium Shading 1 Accent 5" w:uiPriority="63"/>
+    <w:lsdException w:name="Medium Shading 2 Accent 5" w:uiPriority="64"/>
+    <w:lsdException w:name="Medium List 1 Accent 5" w:uiPriority="65"/>
+    <w:lsdException w:name="Medium List 2 Accent 5" w:uiPriority="66"/>
+    <w:lsdException w:name="Medium Grid 1 Accent 5" w:uiPriority="67"/>
+    <w:lsdException w:name="Medium Grid 2 Accent 5" w:uiPriority="68"/>
+    <w:lsdException w:name="Medium Grid 3 Accent 5" w:uiPriority="69"/>
+    <w:lsdException w:name="Dark List Accent 5" w:uiPriority="70"/>
+    <w:lsdException w:name="Colorful Shading Accent 5" w:uiPriority="71"/>
+    <w:lsdException w:name="Colorful List Accent 5" w:uiPriority="72"/>
+    <w:lsdException w:name="Colorful Grid Accent 5" w:uiPriority="73"/>
+    <w:lsdException w:name="Light Shading Accent 6" w:uiPriority="60"/>
+    <w:lsdException w:name="Light List Accent 6" w:uiPriority="61"/>
+    <w:lsdException w:name="Light Grid Accent 6" w:uiPriority="62"/>
+    <w:lsdException w:name="Medium Shading 1 Accent 6" w:uiPriority="63"/>
+    <w:lsdException w:name="Medium Shading 2 Accent 6" w:uiPriority="64"/>
+    <w:lsdException w:name="Medium List 1 Accent 6" w:uiPriority="65"/>
+    <w:lsdException w:name="Medium List 2 Accent 6" w:uiPriority="66"/>
+    <w:lsdException w:name="Medium Grid 1 Accent 6" w:uiPriority="67"/>
+    <w:lsdException w:name="Medium Grid 2 Accent 6" w:uiPriority="68"/>
+    <w:lsdException w:name="Medium Grid 3 Accent 6" w:uiPriority="69"/>
+    <w:lsdException w:name="Dark List Accent 6" w:uiPriority="70"/>
+    <w:lsdException w:name="Colorful Shading Accent 6" w:uiPriority="71"/>
+    <w:lsdException w:name="Colorful List Accent 6" w:uiPriority="72"/>
+    <w:lsdException w:name="Colorful Grid Accent 6" w:uiPriority="73"/>
+    <w:lsdException w:name="Subtle Emphasis" w:uiPriority="19" w:qFormat="1"/>
+    <w:lsdException w:name="Intense Emphasis" w:uiPriority="21" w:qFormat="1"/>
+    <w:lsdException w:name="Subtle Reference" w:uiPriority="31" w:qFormat="1"/>
+    <w:lsdException w:name="Intense Reference" w:uiPriority="32" w:qFormat="1"/>
+    <w:lsdException w:name="Book Title" w:uiPriority="33" w:qFormat="1"/>
+    <w:lsdException w:name="Bibliography" w:semiHidden="1" w:uiPriority="37" w:unhideWhenUsed="1"/>
+    <w:lsdException w:name="TOC Heading" w:semiHidden="1" w:uiPriority="39" w:unhideWhenUsed="1" w:qFormat="1"/>
+    <w:lsdException w:name="Plain Table 1" w:uiPriority="41"/>
+    <w:lsdException w:name="Plain Table 2" w:uiPriority="42"/>
+    <w:lsdException w:name="Plain Table 3" w:uiPriority="43"/>
+    <w:lsdException w:name="Plain Table 4" w:uiPriority="44"/>
+    <w:lsdException w:name="Plain Table 5" w:uiPriority="45"/>
+    <w:lsdException w:name="Grid Table Light" w:uiPriority="40"/>
+    <w:lsdException w:name="Grid Table 1 Light" w:uiPriority="46"/>
+    <w:lsdException w:name="Grid Table 2" w:uiPriority="47"/>
+    <w:lsdException w:name="Grid Table 3" w:uiPriority="48"/>
+    <w:lsdException w:name="Grid Table 4" w:uiPriority="49"/>
+    <w:lsdException w:name="Grid Table 5 Dark" w:uiPriority="50"/>
+    <w:lsdException w:name="Grid Table 6 Colorful" w:uiPriority="51"/>
+    <w:lsdException w:name="Grid Table 7 Colorful" w:uiPriority="52"/>
+    <w:lsdException w:name="Grid Table 1 Light Accent 1" w:uiPriority="46"/>
+    <w:lsdException w:name="Grid Table 2 Accent 1" w:uiPriority="47"/>
+    <w:lsdException w:name="Grid Table 3 Accent 1" w:uiPriority="48"/>
+    <w:lsdException w:name="Grid Table 4 Accent 1" w:uiPriority="49"/>
+    <w:lsdException w:name="Grid Table 5 Dark Accent 1" w:uiPriority="50"/>
+    <w:lsdException w:name="Grid Table 6 Colorful Accent 1" w:uiPriority="51"/>
+    <w:lsdException w:name="Grid Table 7 Colorful Accent 1" w:uiPriority="52"/>
+    <w:lsdException w:name="Grid Table 1 Light Accent 2" w:uiPriority="46"/>
+    <w:lsdException w:name="Grid Table 2 Accent 2" w:uiPriority="47"/>
+    <w:lsdException w:name="Grid Table 3 Accent 2" w:uiPriority="48"/>
+    <w:lsdException w:name="Grid Table 4 Accent 2" w:uiPriority="49"/>
+    <w:lsdException w:name="Grid Table 5 Dark Accent 2" w:uiPriority="50"/>
+    <w:lsdException w:name="Grid Table 6 Colorful Accent 2" w:uiPriority="51"/>
+    <w:lsdException w:name="Grid Table 7 Colorful Accent 2" w:uiPriority="52"/>
+    <w:lsdException w:name="Grid Table 1 Light Accent 3" w:uiPriority="46"/>
+    <w:lsdException w:name="Grid Table 2 Accent 3" w:uiPriority="47"/>
+    <w:lsdException w:name="Grid Table 3 Accent 3" w:uiPriority="48"/>
+    <w:lsdException w:name="Grid Table 4 Accent 3" w:uiPriority="49"/>
+    <w:lsdException w:name="Grid Table 5 Dark Accent 3" w:uiPriority="50"/>
+    <w:lsdException w:name="Grid Table 6 Colorful Accent 3" w:uiPriority="51"/>
+    <w:lsdException w:name="Grid Table 7 Colorful Accent 3" w:uiPriority="52"/>
+    <w:lsdException w:name="Grid Table 1 Light Accent 4" w:uiPriority="46"/>
+    <w:lsdException w:name="Grid Table 2 Accent 4" w:uiPriority="47"/>
+    <w:lsdException w:name="Grid Table 3 Accent 4" w:uiPriority="48"/>
+    <w:lsdException w:name="Grid Table 4 Accent 4" w:uiPriority="49"/>
+    <w:lsdException w:name="Grid Table 5 Dark Accent 4" w:uiPriority="50"/>
+    <w:lsdException w:name="Grid Table 6 Colorful Accent 4" w:uiPriority="51"/>
+    <w:lsdException w:name="Grid Table 7 Colorful Accent 4" w:uiPriority="52"/>
+    <w:lsdException w:name="Grid Table 1 Light Accent 5" w:uiPriority="46"/>
+    <w:lsdException w:name="Grid Table 2 Accent 5" w:uiPriority="47"/>
+    <w:lsdException w:name="Grid Table 3 Accent 5" w:uiPriority="48"/>
+    <w:lsdException w:name="Grid Table 4 Accent 5" w:uiPriority="49"/>
+    <w:lsdException w:name="Grid Table 5 Dark Accent 5" w:uiPriority="50"/>
+    <w:lsdException w:name="Grid Table 6 Colorful Accent 5" w:uiPriority="51"/>
+    <w:lsdException w:name="Grid Table 7 Colorful Accent 5" w:uiPriority="52"/>
+    <w:lsdException w:name="Grid Table 1 Light Accent 6" w:uiPriority="46"/>
+    <w:lsdException w:name="Grid Table 2 Accent 6" w:uiPriority="47"/>
+    <w:lsdException w:name="Grid Table 3 Accent 6" w:uiPriority="48"/>
+    <w:lsdException w:name="Grid Table 4 Accent 6" w:uiPriority="49"/>
+    <w:lsdException w:name="Grid Table 5 Dark Accent 6" w:uiPriority="50"/>
+    <w:lsdException w:name="Grid Table 6 Colorful Accent 6" w:uiPriority="51"/>
+    <w:lsdException w:name="Grid Table 7 Colorful Accent 6" w:uiPriority="52"/>
+    <w:lsdException w:name="List Table 1 Light" w:uiPriority="46"/>
+    <w:lsdException w:name="List Table 2" w:uiPriority="47"/>
+    <w:lsdException w:name="List Table 3" w:uiPriority="48"/>
+    <w:lsdException w:name="List Table 4" w:uiPriority="49"/>
+    <w:lsdException w:name="List Table 5 Dark" w:uiPriority="50"/>
+    <w:lsdException w:name="List Table 6 Colorful" w:uiPriority="51"/>
+    <w:lsdException w:name="List Table 7 Colorful" w:uiPriority="52"/>
+    <w:lsdException w:name="List Table 1 Light Accent 1" w:uiPriority="46"/>
+    <w:lsdException w:name="List Table 2 Accent 1" w:uiPriority="47"/>
+    <w:lsdException w:name="List Table 3 Accent 1" w:uiPriority="48"/>
+    <w:lsdException w:name="List Table 4 Accent 1" w:uiPriority="49"/>
+    <w:lsdException w:name="List Table 5 Dark Accent 1" w:uiPriority="50"/>
+    <w:lsdException w:name="List Table 6 Colorful Accent 1" w:uiPriority="51"/>
+    <w:lsdException w:name="List Table 7 Colorful Accent 1" w:uiPriority="52"/>
+    <w:lsdException w:name="List Table 1 Light Accent 2" w:uiPriority="46"/>
+    <w:lsdException w:name="List Table 2 Accent 2" w:uiPriority="47"/>
+    <w:lsdException w:name="List Table 3 Accent 2" w:uiPriority="48"/>
+    <w:lsdException w:name="List Table 4 Accent 2" w:uiPriority="49"/>
+    <w:lsdException w:name="List Table 5 Dark Accent 2" w:uiPriority="50"/>
+    <w:lsdException w:name="List Table 6 Colorful Accent 2" w:uiPriority="51"/>
+    <w:lsdException w:name="List Table 7 Colorful Accent 2" w:uiPriority="52"/>
+    <w:lsdException w:name="List Table 1 Light Accent 3" w:uiPriority="46"/>
+    <w:lsdException w:name="List Table 2 Accent 3" w:uiPriority="47"/>
+    <w:lsdException w:name="List Table 3 Accent 3" w:uiPriority="48"/>
+    <w:lsdException w:name="List Table 4 Accent 3" w:uiPriority="49"/>
+    <w:lsdException w:name="List Table 5 Dark Accent 3" w:uiPriority="50"/>
+    <w:lsdException w:name="List Table 6 Colorful Accent 3" w:uiPriority="51"/>
+    <w:lsdException w:name="List Table 7 Colorful Accent 3" w:uiPriority="52"/>
+    <w:lsdException w:name="List Table 1 Light Accent 4" w:uiPriority="46"/>
+    <w:lsdException w:name="List Table 2 Accent 4" w:uiPriority="47"/>
+    <w:lsdException w:name="List Table 3 Accent 4" w:uiPriority="48"/>
+    <w:lsdException w:name="List Table 4 Accent 4" w:uiPriority="49"/>
+    <w:lsdException w:name="List Table 5 Dark Accent 4" w:uiPriority="50"/>
+    <w:lsdException w:name="List Table 6 Colorful Accent 4" w:uiPriority="51"/>
+    <w:lsdException w:name="List Table 7 Colorful Accent 4" w:uiPriority="52"/>
+    <w:lsdException w:name="List Table 1 Light Accent 5" w:uiPriority="46"/>
+    <w:lsdException w:name="List Table 2 Accent 5" w:uiPriority="47"/>
+    <w:lsdException w:name="List Table 3 Accent 5" w:uiPriority="48"/>
+    <w:lsdException w:name="List Table 4 Accent 5" w:uiPriority="49"/>
+    <w:lsdException w:name="List Table 5 Dark Accent 5" w:uiPriority="50"/>
+    <w:lsdException w:name="List Table 6 Colorful Accent 5" w:uiPriority="51"/>
+    <w:lsdException w:name="List Table 7 Colorful Accent 5" w:uiPriority="52"/>
+    <w:lsdException w:name="List Table 1 Light Accent 6" w:uiPriority="46"/>
+    <w:lsdException w:name="List Table 2 Accent 6" w:uiPriority="47"/>
+    <w:lsdException w:name="List Table 3 Accent 6" w:uiPriority="48"/>
+    <w:lsdException w:name="List Table 4 Accent 6" w:uiPriority="49"/>
+    <w:lsdException w:name="List Table 5 Dark Accent 6" w:uiPriority="50"/>
+    <w:lsdException w:name="List Table 6 Colorful Accent 6" w:uiPriority="51"/>
+    <w:lsdException w:name="List Table 7 Colorful Accent 6" w:uiPriority="52"/>
   </w:latentStyles>
   <w:style w:type="paragraph" w:default="1" w:styleId="Normal">
     <w:name w:val="Normal"/>
@@ -65888,7 +65618,7 @@
   <a:extraClrSchemeLst/>
   <a:extLst>
     <a:ext uri="{05A4C25C-085E-4340-85A3-A5531E510DB2}">
-      <thm15:themeFamily xmlns:thm15="http://schemas.microsoft.com/office/thememl/2012/main" xmlns="" name="Office Theme" id="{62F939B6-93AF-4DB8-9C6B-D6C7DFDC589F}" vid="{4A3C46E8-61CC-4603-A589-7422A47A8E4A}"/>
+      <thm15:themeFamily xmlns:thm15="http://schemas.microsoft.com/office/thememl/2012/main" name="Office Theme" id="{62F939B6-93AF-4DB8-9C6B-D6C7DFDC589F}" vid="{4A3C46E8-61CC-4603-A589-7422A47A8E4A}"/>
     </a:ext>
   </a:extLst>
 </a:theme>
@@ -65918,7 +65648,7 @@
 </file>
 
 <file path=customXml/itemProps2.xml><?xml version="1.0" encoding="utf-8"?>
-<ds:datastoreItem xmlns:ds="http://schemas.openxmlformats.org/officeDocument/2006/customXml" ds:itemID="{C5E7F6F8-E435-FE4A-A4D8-2B21D44A0FEA}">
+<ds:datastoreItem xmlns:ds="http://schemas.openxmlformats.org/officeDocument/2006/customXml" ds:itemID="{C7EDE2C6-3B54-0743-B21F-C324D37322B6}">
   <ds:schemaRefs>
     <ds:schemaRef ds:uri="http://schemas.openxmlformats.org/officeDocument/2006/bibliography"/>
   </ds:schemaRefs>

</xml_diff>